<commit_message>
Added the variables description to AjaxDadosCampeonatoView, AjaxDadosView and AjaxView on codeComments
</commit_message>
<xml_diff>
--- a/codeComments/view/AjaxDadosCampeonatoView.docx
+++ b/codeComments/view/AjaxDadosCampeonatoView.docx
@@ -25,8 +25,6 @@
         </w:rPr>
         <w:t>VIEW</w:t>
       </w:r>
-      <w:bookmarkStart w:id="0" w:name="_GoBack"/>
-      <w:bookmarkEnd w:id="0"/>
     </w:p>
     <w:p>
       <w:pPr>
@@ -911,7 +909,7 @@
         <w:tblLook w:val="04A0" w:firstRow="1" w:lastRow="0" w:firstColumn="1" w:lastColumn="0" w:noHBand="0" w:noVBand="1"/>
       </w:tblPr>
       <w:tblGrid>
-        <w:gridCol w:w="1508"/>
+        <w:gridCol w:w="1586"/>
         <w:gridCol w:w="3155"/>
         <w:gridCol w:w="2562"/>
         <w:gridCol w:w="1269"/>
@@ -922,7 +920,7 @@
         </w:trPr>
         <w:tc>
           <w:tcPr>
-            <w:tcW w:w="1508" w:type="dxa"/>
+            <w:tcW w:w="1586" w:type="dxa"/>
           </w:tcPr>
           <w:p>
             <w:pPr>
@@ -1050,7 +1048,7 @@
         </w:trPr>
         <w:tc>
           <w:tcPr>
-            <w:tcW w:w="1508" w:type="dxa"/>
+            <w:tcW w:w="1586" w:type="dxa"/>
           </w:tcPr>
           <w:p>
             <w:pPr>
@@ -1062,14 +1060,11 @@
                 <w:i/>
                 <w:sz w:val="24"/>
                 <w:szCs w:val="24"/>
-                <w:lang w:val="en-US"/>
-              </w:rPr>
-            </w:pPr>
-          </w:p>
-          <w:p>
-            <w:pPr>
-              <w:pStyle w:val="SemEspaamento"/>
-              <w:jc w:val="center"/>
+              </w:rPr>
+            </w:pPr>
+            <w:proofErr w:type="spellStart"/>
+            <w:proofErr w:type="gramStart"/>
+            <w:r>
               <w:rPr>
                 <w:rFonts w:cstheme="minorHAnsi"/>
                 <w:bCs/>
@@ -1077,18 +1072,10 @@
                 <w:sz w:val="24"/>
                 <w:szCs w:val="24"/>
               </w:rPr>
-            </w:pPr>
-            <w:r>
-              <w:rPr>
-                <w:rFonts w:cstheme="minorHAnsi"/>
-                <w:bCs/>
-                <w:i/>
-                <w:sz w:val="24"/>
-                <w:szCs w:val="24"/>
-                <w:lang w:val="en-US"/>
-              </w:rPr>
-              <w:t>idArbitro</w:t>
+              <w:t>timeA</w:t>
             </w:r>
+            <w:proofErr w:type="spellEnd"/>
+            <w:proofErr w:type="gramEnd"/>
           </w:p>
         </w:tc>
         <w:tc>
@@ -1115,7 +1102,29 @@
                 <w:szCs w:val="24"/>
                 <w:lang w:val="en-US"/>
               </w:rPr>
-              <w:t xml:space="preserve">This variable represents the register number </w:t>
+              <w:t xml:space="preserve">Stores the team </w:t>
+            </w:r>
+            <w:proofErr w:type="gramStart"/>
+            <w:r>
+              <w:rPr>
+                <w:rFonts w:cstheme="minorHAnsi"/>
+                <w:bCs/>
+                <w:sz w:val="24"/>
+                <w:szCs w:val="24"/>
+                <w:lang w:val="en-US"/>
+              </w:rPr>
+              <w:t>A</w:t>
+            </w:r>
+            <w:proofErr w:type="gramEnd"/>
+            <w:r>
+              <w:rPr>
+                <w:rFonts w:cstheme="minorHAnsi"/>
+                <w:bCs/>
+                <w:sz w:val="24"/>
+                <w:szCs w:val="24"/>
+                <w:lang w:val="en-US"/>
+              </w:rPr>
+              <w:t xml:space="preserve"> </w:t>
             </w:r>
             <w:r>
               <w:rPr>
@@ -1125,7 +1134,17 @@
                 <w:szCs w:val="24"/>
                 <w:lang w:val="en-US"/>
               </w:rPr>
-              <w:t>of the referees in the database.</w:t>
+              <w:t>identifier</w:t>
+            </w:r>
+            <w:r>
+              <w:rPr>
+                <w:rFonts w:cstheme="minorHAnsi"/>
+                <w:bCs/>
+                <w:sz w:val="24"/>
+                <w:szCs w:val="24"/>
+                <w:lang w:val="en-US"/>
+              </w:rPr>
+              <w:t>.</w:t>
             </w:r>
           </w:p>
         </w:tc>
@@ -1136,7 +1155,7 @@
           <w:p>
             <w:pPr>
               <w:pStyle w:val="SemEspaamento"/>
-              <w:jc w:val="both"/>
+              <w:jc w:val="center"/>
               <w:rPr>
                 <w:rFonts w:cstheme="minorHAnsi"/>
                 <w:bCs/>
@@ -1153,28 +1172,7 @@
                 <w:szCs w:val="24"/>
                 <w:lang w:val="en-US"/>
               </w:rPr>
-              <w:t xml:space="preserve">The </w:t>
-            </w:r>
-            <w:r>
-              <w:rPr>
-                <w:rFonts w:cstheme="minorHAnsi"/>
-                <w:bCs/>
-                <w:i/>
-                <w:sz w:val="24"/>
-                <w:szCs w:val="24"/>
-                <w:lang w:val="en-US"/>
-              </w:rPr>
-              <w:t>idArbitro</w:t>
-            </w:r>
-            <w:r>
-              <w:rPr>
-                <w:rFonts w:cstheme="minorHAnsi"/>
-                <w:bCs/>
-                <w:sz w:val="24"/>
-                <w:szCs w:val="24"/>
-                <w:lang w:val="en-US"/>
-              </w:rPr>
-              <w:t xml:space="preserve"> just can contain positive numbers.</w:t>
+              <w:t>-</w:t>
             </w:r>
           </w:p>
         </w:tc>
@@ -1194,19 +1192,6 @@
                 <w:lang w:val="en-US"/>
               </w:rPr>
             </w:pPr>
-          </w:p>
-          <w:p>
-            <w:pPr>
-              <w:pStyle w:val="SemEspaamento"/>
-              <w:jc w:val="center"/>
-              <w:rPr>
-                <w:rFonts w:cstheme="minorHAnsi"/>
-                <w:bCs/>
-                <w:sz w:val="24"/>
-                <w:szCs w:val="24"/>
-                <w:lang w:val="en-US"/>
-              </w:rPr>
-            </w:pPr>
             <w:r>
               <w:rPr>
                 <w:rFonts w:cstheme="minorHAnsi"/>
@@ -1215,7 +1200,7 @@
                 <w:szCs w:val="24"/>
                 <w:lang w:val="en-US"/>
               </w:rPr>
-              <w:t xml:space="preserve">Integer </w:t>
+              <w:t>Integer</w:t>
             </w:r>
           </w:p>
         </w:tc>
@@ -1226,7 +1211,7 @@
         </w:trPr>
         <w:tc>
           <w:tcPr>
-            <w:tcW w:w="1508" w:type="dxa"/>
+            <w:tcW w:w="1586" w:type="dxa"/>
           </w:tcPr>
           <w:p>
             <w:pPr>
@@ -1241,11 +1226,8 @@
                 <w:lang w:val="en-US"/>
               </w:rPr>
             </w:pPr>
-          </w:p>
-          <w:p>
-            <w:pPr>
-              <w:pStyle w:val="SemEspaamento"/>
-              <w:jc w:val="center"/>
+            <w:proofErr w:type="spellStart"/>
+            <w:r>
               <w:rPr>
                 <w:rFonts w:cstheme="minorHAnsi"/>
                 <w:bCs/>
@@ -1254,18 +1236,9 @@
                 <w:szCs w:val="24"/>
                 <w:lang w:val="en-US"/>
               </w:rPr>
-            </w:pPr>
-            <w:r>
-              <w:rPr>
-                <w:rFonts w:cstheme="minorHAnsi"/>
-                <w:bCs/>
-                <w:i/>
-                <w:sz w:val="24"/>
-                <w:szCs w:val="24"/>
-                <w:lang w:val="en-US"/>
-              </w:rPr>
-              <w:t>nome</w:t>
+              <w:t>timeB</w:t>
             </w:r>
+            <w:proofErr w:type="spellEnd"/>
           </w:p>
         </w:tc>
         <w:tc>
@@ -1292,7 +1265,7 @@
                 <w:szCs w:val="24"/>
                 <w:lang w:val="en-US"/>
               </w:rPr>
-              <w:t xml:space="preserve">This variable represents the </w:t>
+              <w:t>Stores the team B</w:t>
             </w:r>
             <w:r>
               <w:rPr>
@@ -1302,7 +1275,7 @@
                 <w:szCs w:val="24"/>
                 <w:lang w:val="en-US"/>
               </w:rPr>
-              <w:t xml:space="preserve">complete </w:t>
+              <w:t xml:space="preserve"> </w:t>
             </w:r>
             <w:r>
               <w:rPr>
@@ -1312,7 +1285,17 @@
                 <w:szCs w:val="24"/>
                 <w:lang w:val="en-US"/>
               </w:rPr>
-              <w:t>name of the referee.</w:t>
+              <w:t>identifier</w:t>
+            </w:r>
+            <w:r>
+              <w:rPr>
+                <w:rFonts w:cstheme="minorHAnsi"/>
+                <w:bCs/>
+                <w:sz w:val="24"/>
+                <w:szCs w:val="24"/>
+                <w:lang w:val="en-US"/>
+              </w:rPr>
+              <w:t>.</w:t>
             </w:r>
           </w:p>
         </w:tc>
@@ -1323,7 +1306,7 @@
           <w:p>
             <w:pPr>
               <w:pStyle w:val="SemEspaamento"/>
-              <w:jc w:val="both"/>
+              <w:jc w:val="center"/>
               <w:rPr>
                 <w:rFonts w:cstheme="minorHAnsi"/>
                 <w:bCs/>
@@ -1340,17 +1323,7 @@
                 <w:szCs w:val="24"/>
                 <w:lang w:val="en-US"/>
               </w:rPr>
-              <w:t>The name cannot contain</w:t>
-            </w:r>
-            <w:r>
-              <w:rPr>
-                <w:rFonts w:cstheme="minorHAnsi"/>
-                <w:bCs/>
-                <w:sz w:val="24"/>
-                <w:szCs w:val="24"/>
-                <w:lang w:val="en-US"/>
-              </w:rPr>
-              <w:t xml:space="preserve"> special characters or numbers.</w:t>
+              <w:t>-</w:t>
             </w:r>
           </w:p>
         </w:tc>
@@ -1370,19 +1343,6 @@
                 <w:lang w:val="en-US"/>
               </w:rPr>
             </w:pPr>
-          </w:p>
-          <w:p>
-            <w:pPr>
-              <w:pStyle w:val="SemEspaamento"/>
-              <w:jc w:val="center"/>
-              <w:rPr>
-                <w:rFonts w:cstheme="minorHAnsi"/>
-                <w:bCs/>
-                <w:sz w:val="24"/>
-                <w:szCs w:val="24"/>
-                <w:lang w:val="en-US"/>
-              </w:rPr>
-            </w:pPr>
             <w:r>
               <w:rPr>
                 <w:rFonts w:cstheme="minorHAnsi"/>
@@ -1391,18 +1351,19 @@
                 <w:szCs w:val="24"/>
                 <w:lang w:val="en-US"/>
               </w:rPr>
-              <w:t>String</w:t>
+              <w:t>Integer</w:t>
             </w:r>
           </w:p>
         </w:tc>
       </w:tr>
       <w:tr>
         <w:trPr>
+          <w:trHeight w:val="382"/>
           <w:jc w:val="center"/>
         </w:trPr>
         <w:tc>
           <w:tcPr>
-            <w:tcW w:w="1508" w:type="dxa"/>
+            <w:tcW w:w="1586" w:type="dxa"/>
           </w:tcPr>
           <w:p>
             <w:pPr>
@@ -1417,11 +1378,8 @@
                 <w:lang w:val="en-US"/>
               </w:rPr>
             </w:pPr>
-          </w:p>
-          <w:p>
-            <w:pPr>
-              <w:pStyle w:val="SemEspaamento"/>
-              <w:jc w:val="center"/>
+            <w:proofErr w:type="spellStart"/>
+            <w:r>
               <w:rPr>
                 <w:rFonts w:cstheme="minorHAnsi"/>
                 <w:bCs/>
@@ -1430,29 +1388,9 @@
                 <w:szCs w:val="24"/>
                 <w:lang w:val="en-US"/>
               </w:rPr>
-            </w:pPr>
-            <w:r>
-              <w:rPr>
-                <w:rFonts w:cstheme="minorHAnsi"/>
-                <w:bCs/>
-                <w:i/>
-                <w:sz w:val="24"/>
-                <w:szCs w:val="24"/>
-                <w:lang w:val="en-US"/>
-              </w:rPr>
-              <w:t>telef</w:t>
+              <w:t>golsTimeA</w:t>
             </w:r>
-            <w:r>
-              <w:rPr>
-                <w:rFonts w:cstheme="minorHAnsi"/>
-                <w:bCs/>
-                <w:i/>
-                <w:sz w:val="24"/>
-                <w:szCs w:val="24"/>
-                <w:lang w:val="en-US"/>
-              </w:rPr>
-              <w:t>one</w:t>
-            </w:r>
+            <w:proofErr w:type="spellEnd"/>
           </w:p>
         </w:tc>
         <w:tc>
@@ -1479,28 +1417,10 @@
                 <w:szCs w:val="24"/>
                 <w:lang w:val="en-US"/>
               </w:rPr>
-              <w:t xml:space="preserve">This variable represents the </w:t>
+              <w:t>Stores the goals the team A did.</w:t>
             </w:r>
-            <w:r>
-              <w:rPr>
-                <w:rFonts w:cstheme="minorHAnsi"/>
-                <w:bCs/>
-                <w:sz w:val="24"/>
-                <w:szCs w:val="24"/>
-                <w:lang w:val="en-US"/>
-              </w:rPr>
-              <w:t>tele</w:t>
-            </w:r>
-            <w:r>
-              <w:rPr>
-                <w:rFonts w:cstheme="minorHAnsi"/>
-                <w:bCs/>
-                <w:sz w:val="24"/>
-                <w:szCs w:val="24"/>
-                <w:lang w:val="en-US"/>
-              </w:rPr>
-              <w:t>phone number of the referee.</w:t>
-            </w:r>
+            <w:bookmarkStart w:id="0" w:name="_GoBack"/>
+            <w:bookmarkEnd w:id="0"/>
           </w:p>
         </w:tc>
         <w:tc>
@@ -1510,7 +1430,7 @@
           <w:p>
             <w:pPr>
               <w:pStyle w:val="SemEspaamento"/>
-              <w:jc w:val="both"/>
+              <w:jc w:val="center"/>
               <w:rPr>
                 <w:rFonts w:cstheme="minorHAnsi"/>
                 <w:bCs/>
@@ -1527,47 +1447,7 @@
                 <w:szCs w:val="24"/>
                 <w:lang w:val="en-US"/>
               </w:rPr>
-              <w:t>The</w:t>
-            </w:r>
-            <w:r>
-              <w:rPr>
-                <w:rFonts w:cstheme="minorHAnsi"/>
-                <w:bCs/>
-                <w:sz w:val="24"/>
-                <w:szCs w:val="24"/>
-                <w:lang w:val="en-US"/>
-              </w:rPr>
-              <w:t xml:space="preserve"> phone number can contain until 11</w:t>
-            </w:r>
-            <w:r>
-              <w:rPr>
-                <w:rFonts w:cstheme="minorHAnsi"/>
-                <w:bCs/>
-                <w:sz w:val="24"/>
-                <w:szCs w:val="24"/>
-                <w:lang w:val="en-US"/>
-              </w:rPr>
-              <w:t xml:space="preserve"> </w:t>
-            </w:r>
-            <w:r>
-              <w:rPr>
-                <w:rFonts w:cstheme="minorHAnsi"/>
-                <w:bCs/>
-                <w:sz w:val="24"/>
-                <w:szCs w:val="24"/>
-                <w:lang w:val="en-US"/>
-              </w:rPr>
-              <w:t xml:space="preserve">positive </w:t>
-            </w:r>
-            <w:r>
-              <w:rPr>
-                <w:rFonts w:cstheme="minorHAnsi"/>
-                <w:bCs/>
-                <w:sz w:val="24"/>
-                <w:szCs w:val="24"/>
-                <w:lang w:val="en-US"/>
-              </w:rPr>
-              <w:t>digits.</w:t>
+              <w:t>-</w:t>
             </w:r>
           </w:p>
         </w:tc>
@@ -1587,19 +1467,6 @@
                 <w:lang w:val="en-US"/>
               </w:rPr>
             </w:pPr>
-          </w:p>
-          <w:p>
-            <w:pPr>
-              <w:pStyle w:val="SemEspaamento"/>
-              <w:jc w:val="center"/>
-              <w:rPr>
-                <w:rFonts w:cstheme="minorHAnsi"/>
-                <w:bCs/>
-                <w:sz w:val="24"/>
-                <w:szCs w:val="24"/>
-                <w:lang w:val="en-US"/>
-              </w:rPr>
-            </w:pPr>
             <w:r>
               <w:rPr>
                 <w:rFonts w:cstheme="minorHAnsi"/>
@@ -1608,36 +1475,24 @@
                 <w:szCs w:val="24"/>
                 <w:lang w:val="en-US"/>
               </w:rPr>
-              <w:t>String</w:t>
+              <w:t>Integer</w:t>
             </w:r>
           </w:p>
         </w:tc>
       </w:tr>
       <w:tr>
         <w:trPr>
-          <w:trHeight w:val="1348"/>
+          <w:trHeight w:val="382"/>
           <w:jc w:val="center"/>
         </w:trPr>
         <w:tc>
           <w:tcPr>
-            <w:tcW w:w="1508" w:type="dxa"/>
+            <w:tcW w:w="1586" w:type="dxa"/>
           </w:tcPr>
           <w:p>
             <w:pPr>
               <w:pStyle w:val="SemEspaamento"/>
-              <w:rPr>
-                <w:rFonts w:cstheme="minorHAnsi"/>
-                <w:bCs/>
-                <w:i/>
-                <w:sz w:val="24"/>
-                <w:szCs w:val="24"/>
-                <w:lang w:val="en-US"/>
-              </w:rPr>
-            </w:pPr>
-          </w:p>
-          <w:p>
-            <w:pPr>
-              <w:pStyle w:val="SemEspaamento"/>
+              <w:jc w:val="center"/>
               <w:rPr>
                 <w:rFonts w:cstheme="minorHAnsi"/>
                 <w:bCs/>
@@ -1657,7 +1512,7 @@
                 <w:szCs w:val="24"/>
                 <w:lang w:val="en-US"/>
               </w:rPr>
-              <w:t>cpf</w:t>
+              <w:t>golsTimeB</w:t>
             </w:r>
             <w:proofErr w:type="spellEnd"/>
           </w:p>
@@ -1686,80 +1541,7 @@
                 <w:szCs w:val="24"/>
                 <w:lang w:val="en-US"/>
               </w:rPr>
-              <w:t xml:space="preserve">This variable represents the </w:t>
-            </w:r>
-            <w:r>
-              <w:rPr>
-                <w:rFonts w:cstheme="minorHAnsi"/>
-                <w:bCs/>
-                <w:i/>
-                <w:sz w:val="24"/>
-                <w:szCs w:val="24"/>
-                <w:lang w:val="en-US"/>
-              </w:rPr>
-              <w:t xml:space="preserve">CPF </w:t>
-            </w:r>
-            <w:r>
-              <w:rPr>
-                <w:rFonts w:cstheme="minorHAnsi"/>
-                <w:bCs/>
-                <w:sz w:val="24"/>
-                <w:szCs w:val="24"/>
-                <w:lang w:val="en-US"/>
-              </w:rPr>
-              <w:t xml:space="preserve">of the referee. </w:t>
-            </w:r>
-            <w:r>
-              <w:rPr>
-                <w:rFonts w:cstheme="minorHAnsi"/>
-                <w:bCs/>
-                <w:i/>
-                <w:sz w:val="24"/>
-                <w:szCs w:val="24"/>
-                <w:lang w:val="en-US"/>
-              </w:rPr>
-              <w:t>CPF</w:t>
-            </w:r>
-            <w:r>
-              <w:rPr>
-                <w:rFonts w:cstheme="minorHAnsi"/>
-                <w:bCs/>
-                <w:i/>
-                <w:sz w:val="24"/>
-                <w:szCs w:val="24"/>
-                <w:lang w:val="en-US"/>
-              </w:rPr>
-              <w:t xml:space="preserve"> </w:t>
-            </w:r>
-            <w:r>
-              <w:rPr>
-                <w:rFonts w:cstheme="minorHAnsi"/>
-                <w:bCs/>
-                <w:sz w:val="24"/>
-                <w:szCs w:val="24"/>
-                <w:lang w:val="en-US"/>
-              </w:rPr>
-              <w:t xml:space="preserve">is a unique identification number </w:t>
-            </w:r>
-            <w:r>
-              <w:rPr>
-                <w:rFonts w:cstheme="minorHAnsi"/>
-                <w:bCs/>
-                <w:sz w:val="24"/>
-                <w:szCs w:val="24"/>
-                <w:lang w:val="en-US"/>
-              </w:rPr>
-              <w:t>of</w:t>
-            </w:r>
-            <w:r>
-              <w:rPr>
-                <w:rFonts w:cstheme="minorHAnsi"/>
-                <w:bCs/>
-                <w:sz w:val="24"/>
-                <w:szCs w:val="24"/>
-                <w:lang w:val="en-US"/>
-              </w:rPr>
-              <w:t xml:space="preserve"> Brazilian citizen.</w:t>
+              <w:t>Stores the goals the team B did.</w:t>
             </w:r>
           </w:p>
         </w:tc>
@@ -1770,7 +1552,7 @@
           <w:p>
             <w:pPr>
               <w:pStyle w:val="SemEspaamento"/>
-              <w:jc w:val="both"/>
+              <w:jc w:val="center"/>
               <w:rPr>
                 <w:rFonts w:cstheme="minorHAnsi"/>
                 <w:bCs/>
@@ -1787,59 +1569,7 @@
                 <w:szCs w:val="24"/>
                 <w:lang w:val="en-US"/>
               </w:rPr>
-              <w:t xml:space="preserve">The </w:t>
-            </w:r>
-            <w:r>
-              <w:rPr>
-                <w:rFonts w:cstheme="minorHAnsi"/>
-                <w:bCs/>
-                <w:i/>
-                <w:sz w:val="24"/>
-                <w:szCs w:val="24"/>
-                <w:lang w:val="en-US"/>
-              </w:rPr>
-              <w:t>CPF</w:t>
-            </w:r>
-            <w:r>
-              <w:rPr>
-                <w:rFonts w:cstheme="minorHAnsi"/>
-                <w:bCs/>
-                <w:i/>
-                <w:sz w:val="24"/>
-                <w:szCs w:val="24"/>
-                <w:lang w:val="en-US"/>
-              </w:rPr>
-              <w:t xml:space="preserve"> </w:t>
-            </w:r>
-            <w:r>
-              <w:rPr>
-                <w:rFonts w:cstheme="minorHAnsi"/>
-                <w:bCs/>
-                <w:sz w:val="24"/>
-                <w:szCs w:val="24"/>
-                <w:lang w:val="en-US"/>
-              </w:rPr>
-              <w:t xml:space="preserve">contains exactly 11 </w:t>
-            </w:r>
-            <w:r>
-              <w:rPr>
-                <w:rFonts w:cstheme="minorHAnsi"/>
-                <w:bCs/>
-                <w:sz w:val="24"/>
-                <w:szCs w:val="24"/>
-                <w:lang w:val="en-US"/>
-              </w:rPr>
-              <w:t xml:space="preserve">positive </w:t>
-            </w:r>
-            <w:r>
-              <w:rPr>
-                <w:rFonts w:cstheme="minorHAnsi"/>
-                <w:bCs/>
-                <w:sz w:val="24"/>
-                <w:szCs w:val="24"/>
-                <w:lang w:val="en-US"/>
-              </w:rPr>
-              <w:t>digits.</w:t>
+              <w:t>-</w:t>
             </w:r>
           </w:p>
         </w:tc>
@@ -1859,18 +1589,6 @@
                 <w:lang w:val="en-US"/>
               </w:rPr>
             </w:pPr>
-          </w:p>
-          <w:p>
-            <w:pPr>
-              <w:pStyle w:val="SemEspaamento"/>
-              <w:rPr>
-                <w:rFonts w:cstheme="minorHAnsi"/>
-                <w:bCs/>
-                <w:sz w:val="24"/>
-                <w:szCs w:val="24"/>
-                <w:lang w:val="en-US"/>
-              </w:rPr>
-            </w:pPr>
             <w:r>
               <w:rPr>
                 <w:rFonts w:cstheme="minorHAnsi"/>
@@ -1879,72 +1597,19 @@
                 <w:szCs w:val="24"/>
                 <w:lang w:val="en-US"/>
               </w:rPr>
-              <w:t>String</w:t>
+              <w:t>Integer</w:t>
             </w:r>
           </w:p>
         </w:tc>
       </w:tr>
-    </w:tbl>
-    <w:p>
-      <w:pPr>
-        <w:pStyle w:val="Rodap"/>
-        <w:spacing w:before="120" w:after="120"/>
-        <w:rPr>
-          <w:rFonts w:asciiTheme="minorHAnsi" w:hAnsiTheme="minorHAnsi" w:cstheme="minorHAnsi"/>
-          <w:b/>
-          <w:bCs/>
-          <w:sz w:val="28"/>
-          <w:szCs w:val="28"/>
-        </w:rPr>
-      </w:pPr>
-    </w:p>
-    <w:p>
-      <w:pPr>
-        <w:pStyle w:val="Rodap"/>
-        <w:spacing w:before="120" w:after="120"/>
-        <w:jc w:val="center"/>
-        <w:rPr>
-          <w:rFonts w:asciiTheme="minorHAnsi" w:hAnsiTheme="minorHAnsi" w:cstheme="minorHAnsi"/>
-          <w:b/>
-          <w:bCs/>
-          <w:sz w:val="28"/>
-          <w:szCs w:val="28"/>
-        </w:rPr>
-      </w:pPr>
-      <w:proofErr w:type="spellStart"/>
-      <w:r>
-        <w:rPr>
-          <w:rFonts w:asciiTheme="minorHAnsi" w:hAnsiTheme="minorHAnsi" w:cstheme="minorHAnsi"/>
-          <w:b/>
-          <w:bCs/>
-          <w:sz w:val="28"/>
-          <w:szCs w:val="28"/>
-        </w:rPr>
-        <w:t>Functions</w:t>
-      </w:r>
-      <w:proofErr w:type="spellEnd"/>
-    </w:p>
-    <w:tbl>
-      <w:tblPr>
-        <w:tblStyle w:val="Tabelacomgrade"/>
-        <w:tblW w:w="0" w:type="auto"/>
-        <w:jc w:val="center"/>
-        <w:tblLayout w:type="fixed"/>
-        <w:tblLook w:val="04A0" w:firstRow="1" w:lastRow="0" w:firstColumn="1" w:lastColumn="0" w:noHBand="0" w:noVBand="1"/>
-      </w:tblPr>
-      <w:tblGrid>
-        <w:gridCol w:w="3397"/>
-        <w:gridCol w:w="2410"/>
-        <w:gridCol w:w="1418"/>
-        <w:gridCol w:w="1269"/>
-      </w:tblGrid>
       <w:tr>
         <w:trPr>
+          <w:trHeight w:val="382"/>
           <w:jc w:val="center"/>
         </w:trPr>
         <w:tc>
           <w:tcPr>
-            <w:tcW w:w="3397" w:type="dxa"/>
+            <w:tcW w:w="1586" w:type="dxa"/>
           </w:tcPr>
           <w:p>
             <w:pPr>
@@ -1952,59 +1617,92 @@
               <w:jc w:val="center"/>
               <w:rPr>
                 <w:rFonts w:cstheme="minorHAnsi"/>
-                <w:b/>
-                <w:bCs/>
-                <w:sz w:val="24"/>
-                <w:szCs w:val="24"/>
-              </w:rPr>
-            </w:pPr>
+                <w:bCs/>
+                <w:i/>
+                <w:sz w:val="24"/>
+                <w:szCs w:val="24"/>
+                <w:lang w:val="en-US"/>
+              </w:rPr>
+            </w:pPr>
+            <w:proofErr w:type="spellStart"/>
             <w:r>
               <w:rPr>
                 <w:rFonts w:cstheme="minorHAnsi"/>
-                <w:b/>
-                <w:bCs/>
-                <w:sz w:val="24"/>
-                <w:szCs w:val="24"/>
-                <w:lang w:val="en-US"/>
-              </w:rPr>
-              <w:lastRenderedPageBreak/>
-              <w:t>Name</w:t>
+                <w:bCs/>
+                <w:i/>
+                <w:sz w:val="24"/>
+                <w:szCs w:val="24"/>
+                <w:lang w:val="en-US"/>
+              </w:rPr>
+              <w:t>DadosTimeC</w:t>
             </w:r>
+            <w:r>
+              <w:rPr>
+                <w:rFonts w:cstheme="minorHAnsi"/>
+                <w:bCs/>
+                <w:i/>
+                <w:sz w:val="24"/>
+                <w:szCs w:val="24"/>
+                <w:lang w:val="en-US"/>
+              </w:rPr>
+              <w:t>O</w:t>
+            </w:r>
+            <w:proofErr w:type="spellEnd"/>
           </w:p>
         </w:tc>
         <w:tc>
           <w:tcPr>
-            <w:tcW w:w="2410" w:type="dxa"/>
+            <w:tcW w:w="3155" w:type="dxa"/>
           </w:tcPr>
           <w:p>
             <w:pPr>
               <w:pStyle w:val="SemEspaamento"/>
-              <w:jc w:val="center"/>
-              <w:rPr>
-                <w:rFonts w:cstheme="minorHAnsi"/>
-                <w:b/>
-                <w:bCs/>
-                <w:sz w:val="24"/>
-                <w:szCs w:val="24"/>
-              </w:rPr>
-            </w:pPr>
+              <w:jc w:val="both"/>
+              <w:rPr>
+                <w:rFonts w:cstheme="minorHAnsi"/>
+                <w:bCs/>
+                <w:sz w:val="24"/>
+                <w:szCs w:val="24"/>
+                <w:lang w:val="en-US"/>
+              </w:rPr>
+            </w:pPr>
+            <w:r>
+              <w:rPr>
+                <w:rFonts w:cstheme="minorHAnsi"/>
+                <w:bCs/>
+                <w:sz w:val="24"/>
+                <w:szCs w:val="24"/>
+                <w:lang w:val="en-US"/>
+              </w:rPr>
+              <w:t xml:space="preserve">Becomes an object of </w:t>
+            </w:r>
             <w:proofErr w:type="spellStart"/>
             <w:r>
               <w:rPr>
                 <w:rFonts w:cstheme="minorHAnsi"/>
-                <w:b/>
-                <w:bCs/>
-                <w:sz w:val="24"/>
-                <w:szCs w:val="24"/>
-              </w:rPr>
-              <w:t>Description</w:t>
+                <w:bCs/>
+                <w:sz w:val="24"/>
+                <w:szCs w:val="24"/>
+                <w:lang w:val="en-US"/>
+              </w:rPr>
+              <w:t>DadosTimeController</w:t>
             </w:r>
             <w:proofErr w:type="spellEnd"/>
+            <w:r>
+              <w:rPr>
+                <w:rFonts w:cstheme="minorHAnsi"/>
+                <w:bCs/>
+                <w:sz w:val="24"/>
+                <w:szCs w:val="24"/>
+                <w:lang w:val="en-US"/>
+              </w:rPr>
+              <w:t>.</w:t>
+            </w:r>
           </w:p>
         </w:tc>
         <w:tc>
           <w:tcPr>
-            <w:tcW w:w="1418" w:type="dxa"/>
+            <w:tcW w:w="2562" w:type="dxa"/>
           </w:tcPr>
           <w:p>
             <w:pPr>
@@ -2012,24 +1710,22 @@
               <w:jc w:val="center"/>
               <w:rPr>
                 <w:rFonts w:cstheme="minorHAnsi"/>
-                <w:b/>
-                <w:bCs/>
-                <w:sz w:val="24"/>
-                <w:szCs w:val="24"/>
-              </w:rPr>
-            </w:pPr>
-            <w:proofErr w:type="spellStart"/>
+                <w:bCs/>
+                <w:sz w:val="24"/>
+                <w:szCs w:val="24"/>
+                <w:lang w:val="en-US"/>
+              </w:rPr>
+            </w:pPr>
             <w:r>
               <w:rPr>
                 <w:rFonts w:cstheme="minorHAnsi"/>
-                <w:b/>
-                <w:bCs/>
-                <w:sz w:val="24"/>
-                <w:szCs w:val="24"/>
-              </w:rPr>
-              <w:t>Restriction</w:t>
+                <w:bCs/>
+                <w:sz w:val="24"/>
+                <w:szCs w:val="24"/>
+                <w:lang w:val="en-US"/>
+              </w:rPr>
+              <w:t>-</w:t>
             </w:r>
-            <w:proofErr w:type="spellEnd"/>
           </w:p>
         </w:tc>
         <w:tc>
@@ -2042,2233 +1738,21 @@
               <w:jc w:val="center"/>
               <w:rPr>
                 <w:rFonts w:cstheme="minorHAnsi"/>
-                <w:b/>
-                <w:bCs/>
-                <w:sz w:val="24"/>
-                <w:szCs w:val="24"/>
-              </w:rPr>
-            </w:pPr>
-            <w:proofErr w:type="spellStart"/>
+                <w:bCs/>
+                <w:sz w:val="24"/>
+                <w:szCs w:val="24"/>
+                <w:lang w:val="en-US"/>
+              </w:rPr>
+            </w:pPr>
             <w:r>
               <w:rPr>
                 <w:rFonts w:cstheme="minorHAnsi"/>
-                <w:b/>
-                <w:bCs/>
-                <w:sz w:val="24"/>
-                <w:szCs w:val="24"/>
-              </w:rPr>
-              <w:t>T</w:t>
-            </w:r>
-            <w:r>
-              <w:rPr>
-                <w:rFonts w:cstheme="minorHAnsi"/>
-                <w:b/>
-                <w:bCs/>
-                <w:sz w:val="24"/>
-                <w:szCs w:val="24"/>
-              </w:rPr>
-              <w:t>ype</w:t>
-            </w:r>
-            <w:proofErr w:type="spellEnd"/>
-          </w:p>
-        </w:tc>
-      </w:tr>
-      <w:tr>
-        <w:trPr>
-          <w:jc w:val="center"/>
-        </w:trPr>
-        <w:tc>
-          <w:tcPr>
-            <w:tcW w:w="3397" w:type="dxa"/>
-          </w:tcPr>
-          <w:p>
-            <w:pPr>
-              <w:pStyle w:val="SemEspaamento"/>
-              <w:jc w:val="center"/>
-              <w:rPr>
-                <w:rFonts w:cstheme="minorHAnsi"/>
-                <w:bCs/>
-                <w:i/>
-                <w:sz w:val="24"/>
-                <w:szCs w:val="24"/>
-              </w:rPr>
-            </w:pPr>
-          </w:p>
-          <w:p>
-            <w:pPr>
-              <w:pStyle w:val="SemEspaamento"/>
-              <w:rPr>
-                <w:rFonts w:cstheme="minorHAnsi"/>
-                <w:bCs/>
-                <w:i/>
-                <w:sz w:val="24"/>
-                <w:szCs w:val="24"/>
-              </w:rPr>
-            </w:pPr>
-          </w:p>
-          <w:p>
-            <w:pPr>
-              <w:pStyle w:val="SemEspaamento"/>
-              <w:jc w:val="center"/>
-              <w:rPr>
-                <w:rFonts w:cstheme="minorHAnsi"/>
-                <w:bCs/>
-                <w:i/>
-                <w:sz w:val="24"/>
-                <w:szCs w:val="24"/>
-              </w:rPr>
-            </w:pPr>
-            <w:r>
-              <w:rPr>
-                <w:rFonts w:cstheme="minorHAnsi"/>
-                <w:bCs/>
-                <w:i/>
-                <w:sz w:val="24"/>
-                <w:szCs w:val="24"/>
-              </w:rPr>
-              <w:t>__</w:t>
-            </w:r>
-            <w:proofErr w:type="spellStart"/>
-            <w:proofErr w:type="gramStart"/>
-            <w:r>
-              <w:rPr>
-                <w:rFonts w:cstheme="minorHAnsi"/>
-                <w:bCs/>
-                <w:i/>
-                <w:sz w:val="24"/>
-                <w:szCs w:val="24"/>
-              </w:rPr>
-              <w:t>construct</w:t>
-            </w:r>
-            <w:proofErr w:type="spellEnd"/>
-            <w:r>
-              <w:rPr>
-                <w:rFonts w:cstheme="minorHAnsi"/>
-                <w:bCs/>
-                <w:i/>
-                <w:sz w:val="24"/>
-                <w:szCs w:val="24"/>
-              </w:rPr>
-              <w:t>(</w:t>
-            </w:r>
-            <w:proofErr w:type="gramEnd"/>
-            <w:r>
-              <w:rPr>
-                <w:rFonts w:cstheme="minorHAnsi"/>
-                <w:bCs/>
-                <w:i/>
-                <w:sz w:val="24"/>
-                <w:szCs w:val="24"/>
-              </w:rPr>
-              <w:t>)</w:t>
-            </w:r>
-          </w:p>
-        </w:tc>
-        <w:tc>
-          <w:tcPr>
-            <w:tcW w:w="2410" w:type="dxa"/>
-          </w:tcPr>
-          <w:p>
-            <w:pPr>
-              <w:pStyle w:val="SemEspaamento"/>
-              <w:jc w:val="both"/>
-              <w:rPr>
-                <w:rFonts w:cstheme="minorHAnsi"/>
-                <w:bCs/>
-                <w:sz w:val="24"/>
-                <w:szCs w:val="24"/>
-                <w:lang w:val="en-US"/>
-              </w:rPr>
-            </w:pPr>
-            <w:r>
-              <w:rPr>
-                <w:rFonts w:cstheme="minorHAnsi"/>
-                <w:bCs/>
-                <w:sz w:val="24"/>
-                <w:szCs w:val="24"/>
-                <w:lang w:val="en-US"/>
-              </w:rPr>
-              <w:t>Default construct declaration. Using constructor methods is appr</w:t>
-            </w:r>
-            <w:r>
-              <w:rPr>
-                <w:rFonts w:cstheme="minorHAnsi"/>
-                <w:bCs/>
-                <w:sz w:val="24"/>
-                <w:szCs w:val="24"/>
-                <w:lang w:val="en-US"/>
-              </w:rPr>
-              <w:t xml:space="preserve">opriate for any initialization </w:t>
-            </w:r>
-            <w:r>
-              <w:rPr>
-                <w:rFonts w:cstheme="minorHAnsi"/>
-                <w:bCs/>
-                <w:sz w:val="24"/>
-                <w:szCs w:val="24"/>
-                <w:lang w:val="en-US"/>
-              </w:rPr>
-              <w:t>that the object may need before being used.</w:t>
-            </w:r>
-          </w:p>
-        </w:tc>
-        <w:tc>
-          <w:tcPr>
-            <w:tcW w:w="1418" w:type="dxa"/>
-          </w:tcPr>
-          <w:p>
-            <w:pPr>
-              <w:pStyle w:val="SemEspaamento"/>
-              <w:jc w:val="center"/>
-              <w:rPr>
-                <w:rFonts w:cstheme="minorHAnsi"/>
-                <w:bCs/>
-                <w:sz w:val="24"/>
-                <w:szCs w:val="24"/>
-                <w:lang w:val="en-US"/>
-              </w:rPr>
-            </w:pPr>
-          </w:p>
-          <w:p>
-            <w:pPr>
-              <w:pStyle w:val="SemEspaamento"/>
-              <w:jc w:val="center"/>
-              <w:rPr>
-                <w:rFonts w:cstheme="minorHAnsi"/>
-                <w:bCs/>
-                <w:sz w:val="24"/>
-                <w:szCs w:val="24"/>
-                <w:lang w:val="en-US"/>
-              </w:rPr>
-            </w:pPr>
-          </w:p>
-          <w:p>
-            <w:pPr>
-              <w:pStyle w:val="SemEspaamento"/>
-              <w:jc w:val="center"/>
-              <w:rPr>
-                <w:rFonts w:cstheme="minorHAnsi"/>
-                <w:bCs/>
-                <w:sz w:val="24"/>
-                <w:szCs w:val="24"/>
-                <w:lang w:val="en-US"/>
-              </w:rPr>
-            </w:pPr>
-          </w:p>
-          <w:p>
-            <w:pPr>
-              <w:pStyle w:val="SemEspaamento"/>
-              <w:jc w:val="center"/>
-              <w:rPr>
-                <w:rFonts w:cstheme="minorHAnsi"/>
-                <w:bCs/>
-                <w:sz w:val="24"/>
-                <w:szCs w:val="24"/>
-                <w:lang w:val="en-US"/>
-              </w:rPr>
-            </w:pPr>
-            <w:r>
-              <w:rPr>
-                <w:rFonts w:cstheme="minorHAnsi"/>
                 <w:bCs/>
                 <w:sz w:val="24"/>
                 <w:szCs w:val="24"/>
                 <w:lang w:val="en-US"/>
               </w:rPr>
               <w:t>-</w:t>
-            </w:r>
-          </w:p>
-        </w:tc>
-        <w:tc>
-          <w:tcPr>
-            <w:tcW w:w="1269" w:type="dxa"/>
-          </w:tcPr>
-          <w:p>
-            <w:pPr>
-              <w:pStyle w:val="SemEspaamento"/>
-              <w:jc w:val="center"/>
-              <w:rPr>
-                <w:rFonts w:cstheme="minorHAnsi"/>
-                <w:bCs/>
-                <w:sz w:val="24"/>
-                <w:szCs w:val="24"/>
-                <w:lang w:val="en-US"/>
-              </w:rPr>
-            </w:pPr>
-          </w:p>
-          <w:p>
-            <w:pPr>
-              <w:pStyle w:val="SemEspaamento"/>
-              <w:jc w:val="center"/>
-              <w:rPr>
-                <w:rFonts w:cstheme="minorHAnsi"/>
-                <w:bCs/>
-                <w:sz w:val="24"/>
-                <w:szCs w:val="24"/>
-                <w:lang w:val="en-US"/>
-              </w:rPr>
-            </w:pPr>
-            <w:r>
-              <w:rPr>
-                <w:rFonts w:cstheme="minorHAnsi"/>
-                <w:bCs/>
-                <w:sz w:val="24"/>
-                <w:szCs w:val="24"/>
-                <w:lang w:val="en-US"/>
-              </w:rPr>
-              <w:t>Public Function</w:t>
-            </w:r>
-          </w:p>
-        </w:tc>
-      </w:tr>
-      <w:tr>
-        <w:trPr>
-          <w:jc w:val="center"/>
-        </w:trPr>
-        <w:tc>
-          <w:tcPr>
-            <w:tcW w:w="3397" w:type="dxa"/>
-          </w:tcPr>
-          <w:p>
-            <w:pPr>
-              <w:pStyle w:val="SemEspaamento"/>
-              <w:jc w:val="center"/>
-              <w:rPr>
-                <w:rFonts w:cstheme="minorHAnsi"/>
-                <w:bCs/>
-                <w:i/>
-                <w:sz w:val="24"/>
-                <w:szCs w:val="24"/>
-              </w:rPr>
-            </w:pPr>
-            <w:r>
-              <w:rPr>
-                <w:rFonts w:cstheme="minorHAnsi"/>
-                <w:bCs/>
-                <w:i/>
-                <w:sz w:val="24"/>
-                <w:szCs w:val="24"/>
-              </w:rPr>
-              <w:t>__</w:t>
-            </w:r>
-            <w:proofErr w:type="spellStart"/>
-            <w:proofErr w:type="gramStart"/>
-            <w:r>
-              <w:rPr>
-                <w:rFonts w:cstheme="minorHAnsi"/>
-                <w:bCs/>
-                <w:i/>
-                <w:sz w:val="24"/>
-                <w:szCs w:val="24"/>
-              </w:rPr>
-              <w:t>constructOverload</w:t>
-            </w:r>
-            <w:proofErr w:type="spellEnd"/>
-            <w:proofErr w:type="gramEnd"/>
-            <w:r>
-              <w:rPr>
-                <w:rFonts w:cstheme="minorHAnsi"/>
-                <w:bCs/>
-                <w:i/>
-                <w:sz w:val="24"/>
-                <w:szCs w:val="24"/>
-              </w:rPr>
-              <w:t>($</w:t>
-            </w:r>
-            <w:proofErr w:type="spellStart"/>
-            <w:r>
-              <w:rPr>
-                <w:rFonts w:cstheme="minorHAnsi"/>
-                <w:bCs/>
-                <w:i/>
-                <w:sz w:val="24"/>
-                <w:szCs w:val="24"/>
-              </w:rPr>
-              <w:t>idArbitro</w:t>
-            </w:r>
-            <w:proofErr w:type="spellEnd"/>
-            <w:r>
-              <w:rPr>
-                <w:rFonts w:cstheme="minorHAnsi"/>
-                <w:bCs/>
-                <w:i/>
-                <w:sz w:val="24"/>
-                <w:szCs w:val="24"/>
-              </w:rPr>
-              <w:t>, $nome, $telefone, $</w:t>
-            </w:r>
-            <w:proofErr w:type="spellStart"/>
-            <w:r>
-              <w:rPr>
-                <w:rFonts w:cstheme="minorHAnsi"/>
-                <w:bCs/>
-                <w:i/>
-                <w:sz w:val="24"/>
-                <w:szCs w:val="24"/>
-              </w:rPr>
-              <w:t>cpf</w:t>
-            </w:r>
-            <w:proofErr w:type="spellEnd"/>
-            <w:r>
-              <w:rPr>
-                <w:rFonts w:cstheme="minorHAnsi"/>
-                <w:bCs/>
-                <w:i/>
-                <w:sz w:val="24"/>
-                <w:szCs w:val="24"/>
-              </w:rPr>
-              <w:t>)</w:t>
-            </w:r>
-          </w:p>
-        </w:tc>
-        <w:tc>
-          <w:tcPr>
-            <w:tcW w:w="2410" w:type="dxa"/>
-          </w:tcPr>
-          <w:p>
-            <w:pPr>
-              <w:pStyle w:val="SemEspaamento"/>
-              <w:jc w:val="both"/>
-              <w:rPr>
-                <w:rFonts w:cstheme="minorHAnsi"/>
-                <w:bCs/>
-                <w:sz w:val="24"/>
-                <w:szCs w:val="24"/>
-                <w:lang w:val="en-US"/>
-              </w:rPr>
-            </w:pPr>
-            <w:r>
-              <w:rPr>
-                <w:rFonts w:cstheme="minorHAnsi"/>
-                <w:bCs/>
-                <w:sz w:val="24"/>
-                <w:szCs w:val="24"/>
-                <w:lang w:val="en-US"/>
-              </w:rPr>
-              <w:t>Overload construct.</w:t>
-            </w:r>
-          </w:p>
-        </w:tc>
-        <w:tc>
-          <w:tcPr>
-            <w:tcW w:w="1418" w:type="dxa"/>
-          </w:tcPr>
-          <w:p>
-            <w:pPr>
-              <w:pStyle w:val="SemEspaamento"/>
-              <w:jc w:val="center"/>
-              <w:rPr>
-                <w:rFonts w:cstheme="minorHAnsi"/>
-                <w:bCs/>
-                <w:sz w:val="24"/>
-                <w:szCs w:val="24"/>
-                <w:lang w:val="en-US"/>
-              </w:rPr>
-            </w:pPr>
-          </w:p>
-          <w:p>
-            <w:pPr>
-              <w:pStyle w:val="SemEspaamento"/>
-              <w:jc w:val="center"/>
-              <w:rPr>
-                <w:rFonts w:cstheme="minorHAnsi"/>
-                <w:bCs/>
-                <w:sz w:val="24"/>
-                <w:szCs w:val="24"/>
-                <w:lang w:val="en-US"/>
-              </w:rPr>
-            </w:pPr>
-            <w:r>
-              <w:rPr>
-                <w:rFonts w:cstheme="minorHAnsi"/>
-                <w:bCs/>
-                <w:sz w:val="24"/>
-                <w:szCs w:val="24"/>
-                <w:lang w:val="en-US"/>
-              </w:rPr>
-              <w:t>-</w:t>
-            </w:r>
-          </w:p>
-        </w:tc>
-        <w:tc>
-          <w:tcPr>
-            <w:tcW w:w="1269" w:type="dxa"/>
-          </w:tcPr>
-          <w:p>
-            <w:pPr>
-              <w:pStyle w:val="SemEspaamento"/>
-              <w:jc w:val="center"/>
-              <w:rPr>
-                <w:rFonts w:cstheme="minorHAnsi"/>
-                <w:bCs/>
-                <w:sz w:val="24"/>
-                <w:szCs w:val="24"/>
-                <w:lang w:val="en-US"/>
-              </w:rPr>
-            </w:pPr>
-            <w:r>
-              <w:rPr>
-                <w:rFonts w:cstheme="minorHAnsi"/>
-                <w:bCs/>
-                <w:sz w:val="24"/>
-                <w:szCs w:val="24"/>
-                <w:lang w:val="en-US"/>
-              </w:rPr>
-              <w:t>Public Function</w:t>
-            </w:r>
-          </w:p>
-        </w:tc>
-      </w:tr>
-      <w:tr>
-        <w:trPr>
-          <w:jc w:val="center"/>
-        </w:trPr>
-        <w:tc>
-          <w:tcPr>
-            <w:tcW w:w="3397" w:type="dxa"/>
-          </w:tcPr>
-          <w:p>
-            <w:pPr>
-              <w:pStyle w:val="SemEspaamento"/>
-              <w:jc w:val="center"/>
-              <w:rPr>
-                <w:rFonts w:cstheme="minorHAnsi"/>
-                <w:bCs/>
-                <w:i/>
-                <w:sz w:val="24"/>
-                <w:szCs w:val="24"/>
-                <w:lang w:val="en-US"/>
-              </w:rPr>
-            </w:pPr>
-          </w:p>
-          <w:p>
-            <w:pPr>
-              <w:pStyle w:val="SemEspaamento"/>
-              <w:jc w:val="center"/>
-              <w:rPr>
-                <w:rFonts w:cstheme="minorHAnsi"/>
-                <w:bCs/>
-                <w:i/>
-                <w:sz w:val="24"/>
-                <w:szCs w:val="24"/>
-                <w:lang w:val="en-US"/>
-              </w:rPr>
-            </w:pPr>
-            <w:r>
-              <w:rPr>
-                <w:rFonts w:cstheme="minorHAnsi"/>
-                <w:bCs/>
-                <w:i/>
-                <w:sz w:val="24"/>
-                <w:szCs w:val="24"/>
-                <w:lang w:val="en-US"/>
-              </w:rPr>
-              <w:t>__</w:t>
-            </w:r>
-            <w:proofErr w:type="spellStart"/>
-            <w:r>
-              <w:rPr>
-                <w:rFonts w:cstheme="minorHAnsi"/>
-                <w:bCs/>
-                <w:i/>
-                <w:sz w:val="24"/>
-                <w:szCs w:val="24"/>
-                <w:lang w:val="en-US"/>
-              </w:rPr>
-              <w:t>getIdArbitro</w:t>
-            </w:r>
-            <w:proofErr w:type="spellEnd"/>
-            <w:r>
-              <w:rPr>
-                <w:rFonts w:cstheme="minorHAnsi"/>
-                <w:bCs/>
-                <w:i/>
-                <w:sz w:val="24"/>
-                <w:szCs w:val="24"/>
-                <w:lang w:val="en-US"/>
-              </w:rPr>
-              <w:t>()</w:t>
-            </w:r>
-          </w:p>
-        </w:tc>
-        <w:tc>
-          <w:tcPr>
-            <w:tcW w:w="2410" w:type="dxa"/>
-          </w:tcPr>
-          <w:p>
-            <w:pPr>
-              <w:pStyle w:val="SemEspaamento"/>
-              <w:jc w:val="both"/>
-              <w:rPr>
-                <w:rFonts w:cstheme="minorHAnsi"/>
-                <w:bCs/>
-                <w:sz w:val="24"/>
-                <w:szCs w:val="24"/>
-                <w:lang w:val="en-US"/>
-              </w:rPr>
-            </w:pPr>
-            <w:r>
-              <w:rPr>
-                <w:rFonts w:cstheme="minorHAnsi"/>
-                <w:bCs/>
-                <w:sz w:val="24"/>
-                <w:szCs w:val="24"/>
-                <w:lang w:val="en-US"/>
-              </w:rPr>
-              <w:t xml:space="preserve">Method to verify the attribute </w:t>
-            </w:r>
-            <w:proofErr w:type="spellStart"/>
-            <w:r>
-              <w:rPr>
-                <w:rFonts w:cstheme="minorHAnsi"/>
-                <w:bCs/>
-                <w:i/>
-                <w:sz w:val="24"/>
-                <w:szCs w:val="24"/>
-                <w:lang w:val="en-US"/>
-              </w:rPr>
-              <w:t>id</w:t>
-            </w:r>
-            <w:r>
-              <w:rPr>
-                <w:rFonts w:cstheme="minorHAnsi"/>
-                <w:bCs/>
-                <w:i/>
-                <w:sz w:val="24"/>
-                <w:szCs w:val="24"/>
-                <w:lang w:val="en-US"/>
-              </w:rPr>
-              <w:t>Arbitro</w:t>
-            </w:r>
-            <w:proofErr w:type="spellEnd"/>
-            <w:r>
-              <w:rPr>
-                <w:rFonts w:cstheme="minorHAnsi"/>
-                <w:bCs/>
-                <w:sz w:val="24"/>
-                <w:szCs w:val="24"/>
-                <w:lang w:val="en-US"/>
-              </w:rPr>
-              <w:t xml:space="preserve"> of the class.</w:t>
-            </w:r>
-          </w:p>
-        </w:tc>
-        <w:tc>
-          <w:tcPr>
-            <w:tcW w:w="1418" w:type="dxa"/>
-          </w:tcPr>
-          <w:p>
-            <w:pPr>
-              <w:pStyle w:val="SemEspaamento"/>
-              <w:jc w:val="center"/>
-              <w:rPr>
-                <w:rFonts w:cstheme="minorHAnsi"/>
-                <w:bCs/>
-                <w:sz w:val="24"/>
-                <w:szCs w:val="24"/>
-                <w:lang w:val="en-US"/>
-              </w:rPr>
-            </w:pPr>
-          </w:p>
-          <w:p>
-            <w:pPr>
-              <w:pStyle w:val="SemEspaamento"/>
-              <w:jc w:val="center"/>
-              <w:rPr>
-                <w:rFonts w:cstheme="minorHAnsi"/>
-                <w:bCs/>
-                <w:sz w:val="24"/>
-                <w:szCs w:val="24"/>
-                <w:lang w:val="en-US"/>
-              </w:rPr>
-            </w:pPr>
-            <w:r>
-              <w:rPr>
-                <w:rFonts w:cstheme="minorHAnsi"/>
-                <w:bCs/>
-                <w:sz w:val="24"/>
-                <w:szCs w:val="24"/>
-                <w:lang w:val="en-US"/>
-              </w:rPr>
-              <w:t>-</w:t>
-            </w:r>
-          </w:p>
-        </w:tc>
-        <w:tc>
-          <w:tcPr>
-            <w:tcW w:w="1269" w:type="dxa"/>
-          </w:tcPr>
-          <w:p>
-            <w:pPr>
-              <w:pStyle w:val="SemEspaamento"/>
-              <w:jc w:val="center"/>
-              <w:rPr>
-                <w:rFonts w:cstheme="minorHAnsi"/>
-                <w:bCs/>
-                <w:sz w:val="24"/>
-                <w:szCs w:val="24"/>
-                <w:lang w:val="en-US"/>
-              </w:rPr>
-            </w:pPr>
-            <w:r>
-              <w:rPr>
-                <w:rFonts w:cstheme="minorHAnsi"/>
-                <w:bCs/>
-                <w:sz w:val="24"/>
-                <w:szCs w:val="24"/>
-                <w:lang w:val="en-US"/>
-              </w:rPr>
-              <w:t>Public Function</w:t>
-            </w:r>
-          </w:p>
-        </w:tc>
-      </w:tr>
-      <w:tr>
-        <w:trPr>
-          <w:jc w:val="center"/>
-        </w:trPr>
-        <w:tc>
-          <w:tcPr>
-            <w:tcW w:w="3397" w:type="dxa"/>
-          </w:tcPr>
-          <w:p>
-            <w:pPr>
-              <w:pStyle w:val="SemEspaamento"/>
-              <w:jc w:val="center"/>
-              <w:rPr>
-                <w:rFonts w:cstheme="minorHAnsi"/>
-                <w:bCs/>
-                <w:i/>
-                <w:sz w:val="24"/>
-                <w:szCs w:val="24"/>
-                <w:lang w:val="en-US"/>
-              </w:rPr>
-            </w:pPr>
-          </w:p>
-          <w:p>
-            <w:pPr>
-              <w:pStyle w:val="SemEspaamento"/>
-              <w:jc w:val="center"/>
-              <w:rPr>
-                <w:rFonts w:cstheme="minorHAnsi"/>
-                <w:bCs/>
-                <w:i/>
-                <w:sz w:val="24"/>
-                <w:szCs w:val="24"/>
-                <w:lang w:val="en-US"/>
-              </w:rPr>
-            </w:pPr>
-            <w:r>
-              <w:rPr>
-                <w:rFonts w:cstheme="minorHAnsi"/>
-                <w:bCs/>
-                <w:i/>
-                <w:sz w:val="24"/>
-                <w:szCs w:val="24"/>
-                <w:lang w:val="en-US"/>
-              </w:rPr>
-              <w:t>__</w:t>
-            </w:r>
-            <w:proofErr w:type="spellStart"/>
-            <w:r>
-              <w:rPr>
-                <w:rFonts w:cstheme="minorHAnsi"/>
-                <w:bCs/>
-                <w:i/>
-                <w:sz w:val="24"/>
-                <w:szCs w:val="24"/>
-                <w:lang w:val="en-US"/>
-              </w:rPr>
-              <w:t>setIdArbitro</w:t>
-            </w:r>
-            <w:proofErr w:type="spellEnd"/>
-            <w:r>
-              <w:rPr>
-                <w:rFonts w:cstheme="minorHAnsi"/>
-                <w:bCs/>
-                <w:i/>
-                <w:sz w:val="24"/>
-                <w:szCs w:val="24"/>
-                <w:lang w:val="en-US"/>
-              </w:rPr>
-              <w:t>($</w:t>
-            </w:r>
-            <w:proofErr w:type="spellStart"/>
-            <w:r>
-              <w:rPr>
-                <w:rFonts w:cstheme="minorHAnsi"/>
-                <w:bCs/>
-                <w:i/>
-                <w:sz w:val="24"/>
-                <w:szCs w:val="24"/>
-                <w:lang w:val="en-US"/>
-              </w:rPr>
-              <w:t>idArbitro</w:t>
-            </w:r>
-            <w:proofErr w:type="spellEnd"/>
-            <w:r>
-              <w:rPr>
-                <w:rFonts w:cstheme="minorHAnsi"/>
-                <w:bCs/>
-                <w:i/>
-                <w:sz w:val="24"/>
-                <w:szCs w:val="24"/>
-                <w:lang w:val="en-US"/>
-              </w:rPr>
-              <w:t>)</w:t>
-            </w:r>
-          </w:p>
-        </w:tc>
-        <w:tc>
-          <w:tcPr>
-            <w:tcW w:w="2410" w:type="dxa"/>
-          </w:tcPr>
-          <w:p>
-            <w:pPr>
-              <w:pStyle w:val="SemEspaamento"/>
-              <w:jc w:val="both"/>
-              <w:rPr>
-                <w:rFonts w:cstheme="minorHAnsi"/>
-                <w:bCs/>
-                <w:sz w:val="24"/>
-                <w:szCs w:val="24"/>
-                <w:lang w:val="en-US"/>
-              </w:rPr>
-            </w:pPr>
-            <w:r>
-              <w:rPr>
-                <w:rFonts w:cstheme="minorHAnsi"/>
-                <w:bCs/>
-                <w:sz w:val="24"/>
-                <w:szCs w:val="24"/>
-                <w:lang w:val="en-US"/>
-              </w:rPr>
-              <w:t xml:space="preserve">Method to </w:t>
-            </w:r>
-            <w:r>
-              <w:rPr>
-                <w:rFonts w:cstheme="minorHAnsi"/>
-                <w:bCs/>
-                <w:sz w:val="24"/>
-                <w:szCs w:val="24"/>
-                <w:lang w:val="en-US"/>
-              </w:rPr>
-              <w:t>modify</w:t>
-            </w:r>
-            <w:r>
-              <w:rPr>
-                <w:rFonts w:cstheme="minorHAnsi"/>
-                <w:bCs/>
-                <w:sz w:val="24"/>
-                <w:szCs w:val="24"/>
-                <w:lang w:val="en-US"/>
-              </w:rPr>
-              <w:t xml:space="preserve"> the attribute </w:t>
-            </w:r>
-            <w:proofErr w:type="spellStart"/>
-            <w:r>
-              <w:rPr>
-                <w:rFonts w:cstheme="minorHAnsi"/>
-                <w:bCs/>
-                <w:i/>
-                <w:sz w:val="24"/>
-                <w:szCs w:val="24"/>
-                <w:lang w:val="en-US"/>
-              </w:rPr>
-              <w:t>idA</w:t>
-            </w:r>
-            <w:r>
-              <w:rPr>
-                <w:rFonts w:cstheme="minorHAnsi"/>
-                <w:bCs/>
-                <w:i/>
-                <w:sz w:val="24"/>
-                <w:szCs w:val="24"/>
-                <w:lang w:val="en-US"/>
-              </w:rPr>
-              <w:t>rbitro</w:t>
-            </w:r>
-            <w:proofErr w:type="spellEnd"/>
-            <w:r>
-              <w:rPr>
-                <w:rFonts w:cstheme="minorHAnsi"/>
-                <w:bCs/>
-                <w:sz w:val="24"/>
-                <w:szCs w:val="24"/>
-                <w:lang w:val="en-US"/>
-              </w:rPr>
-              <w:t xml:space="preserve"> of the class.</w:t>
-            </w:r>
-          </w:p>
-        </w:tc>
-        <w:tc>
-          <w:tcPr>
-            <w:tcW w:w="1418" w:type="dxa"/>
-          </w:tcPr>
-          <w:p>
-            <w:pPr>
-              <w:pStyle w:val="SemEspaamento"/>
-              <w:jc w:val="center"/>
-              <w:rPr>
-                <w:rFonts w:cstheme="minorHAnsi"/>
-                <w:bCs/>
-                <w:sz w:val="24"/>
-                <w:szCs w:val="24"/>
-                <w:lang w:val="en-US"/>
-              </w:rPr>
-            </w:pPr>
-          </w:p>
-          <w:p>
-            <w:pPr>
-              <w:pStyle w:val="SemEspaamento"/>
-              <w:jc w:val="center"/>
-              <w:rPr>
-                <w:rFonts w:cstheme="minorHAnsi"/>
-                <w:bCs/>
-                <w:sz w:val="24"/>
-                <w:szCs w:val="24"/>
-                <w:lang w:val="en-US"/>
-              </w:rPr>
-            </w:pPr>
-            <w:r>
-              <w:rPr>
-                <w:rFonts w:cstheme="minorHAnsi"/>
-                <w:bCs/>
-                <w:sz w:val="24"/>
-                <w:szCs w:val="24"/>
-                <w:lang w:val="en-US"/>
-              </w:rPr>
-              <w:t>-</w:t>
-            </w:r>
-          </w:p>
-        </w:tc>
-        <w:tc>
-          <w:tcPr>
-            <w:tcW w:w="1269" w:type="dxa"/>
-          </w:tcPr>
-          <w:p>
-            <w:pPr>
-              <w:pStyle w:val="SemEspaamento"/>
-              <w:jc w:val="center"/>
-              <w:rPr>
-                <w:rFonts w:cstheme="minorHAnsi"/>
-                <w:bCs/>
-                <w:sz w:val="24"/>
-                <w:szCs w:val="24"/>
-                <w:lang w:val="en-US"/>
-              </w:rPr>
-            </w:pPr>
-            <w:r>
-              <w:rPr>
-                <w:rFonts w:cstheme="minorHAnsi"/>
-                <w:bCs/>
-                <w:sz w:val="24"/>
-                <w:szCs w:val="24"/>
-                <w:lang w:val="en-US"/>
-              </w:rPr>
-              <w:t>Public Function</w:t>
-            </w:r>
-          </w:p>
-        </w:tc>
-      </w:tr>
-      <w:tr>
-        <w:trPr>
-          <w:jc w:val="center"/>
-        </w:trPr>
-        <w:tc>
-          <w:tcPr>
-            <w:tcW w:w="3397" w:type="dxa"/>
-          </w:tcPr>
-          <w:p>
-            <w:pPr>
-              <w:pStyle w:val="SemEspaamento"/>
-              <w:jc w:val="center"/>
-              <w:rPr>
-                <w:rFonts w:cstheme="minorHAnsi"/>
-                <w:bCs/>
-                <w:i/>
-                <w:sz w:val="24"/>
-                <w:szCs w:val="24"/>
-                <w:lang w:val="en-US"/>
-              </w:rPr>
-            </w:pPr>
-          </w:p>
-          <w:p>
-            <w:pPr>
-              <w:pStyle w:val="SemEspaamento"/>
-              <w:jc w:val="center"/>
-              <w:rPr>
-                <w:rFonts w:cstheme="minorHAnsi"/>
-                <w:bCs/>
-                <w:i/>
-                <w:sz w:val="24"/>
-                <w:szCs w:val="24"/>
-                <w:lang w:val="en-US"/>
-              </w:rPr>
-            </w:pPr>
-            <w:r>
-              <w:rPr>
-                <w:rFonts w:cstheme="minorHAnsi"/>
-                <w:bCs/>
-                <w:i/>
-                <w:sz w:val="24"/>
-                <w:szCs w:val="24"/>
-                <w:lang w:val="en-US"/>
-              </w:rPr>
-              <w:t>__</w:t>
-            </w:r>
-            <w:proofErr w:type="spellStart"/>
-            <w:r>
-              <w:rPr>
-                <w:rFonts w:cstheme="minorHAnsi"/>
-                <w:bCs/>
-                <w:i/>
-                <w:sz w:val="24"/>
-                <w:szCs w:val="24"/>
-                <w:lang w:val="en-US"/>
-              </w:rPr>
-              <w:t>getNome</w:t>
-            </w:r>
-            <w:proofErr w:type="spellEnd"/>
-            <w:r>
-              <w:rPr>
-                <w:rFonts w:cstheme="minorHAnsi"/>
-                <w:bCs/>
-                <w:i/>
-                <w:sz w:val="24"/>
-                <w:szCs w:val="24"/>
-                <w:lang w:val="en-US"/>
-              </w:rPr>
-              <w:t>()</w:t>
-            </w:r>
-          </w:p>
-        </w:tc>
-        <w:tc>
-          <w:tcPr>
-            <w:tcW w:w="2410" w:type="dxa"/>
-          </w:tcPr>
-          <w:p>
-            <w:pPr>
-              <w:pStyle w:val="SemEspaamento"/>
-              <w:jc w:val="both"/>
-              <w:rPr>
-                <w:rFonts w:cstheme="minorHAnsi"/>
-                <w:bCs/>
-                <w:sz w:val="24"/>
-                <w:szCs w:val="24"/>
-                <w:lang w:val="en-US"/>
-              </w:rPr>
-            </w:pPr>
-            <w:r>
-              <w:rPr>
-                <w:rFonts w:cstheme="minorHAnsi"/>
-                <w:bCs/>
-                <w:sz w:val="24"/>
-                <w:szCs w:val="24"/>
-                <w:lang w:val="en-US"/>
-              </w:rPr>
-              <w:t xml:space="preserve">Method to verify the attribute </w:t>
-            </w:r>
-            <w:proofErr w:type="spellStart"/>
-            <w:r>
-              <w:rPr>
-                <w:rFonts w:cstheme="minorHAnsi"/>
-                <w:bCs/>
-                <w:i/>
-                <w:sz w:val="24"/>
-                <w:szCs w:val="24"/>
-                <w:lang w:val="en-US"/>
-              </w:rPr>
-              <w:t>nome</w:t>
-            </w:r>
-            <w:proofErr w:type="spellEnd"/>
-            <w:r>
-              <w:rPr>
-                <w:rFonts w:cstheme="minorHAnsi"/>
-                <w:bCs/>
-                <w:sz w:val="24"/>
-                <w:szCs w:val="24"/>
-                <w:lang w:val="en-US"/>
-              </w:rPr>
-              <w:t xml:space="preserve"> of the class.</w:t>
-            </w:r>
-          </w:p>
-        </w:tc>
-        <w:tc>
-          <w:tcPr>
-            <w:tcW w:w="1418" w:type="dxa"/>
-          </w:tcPr>
-          <w:p>
-            <w:pPr>
-              <w:pStyle w:val="SemEspaamento"/>
-              <w:jc w:val="center"/>
-              <w:rPr>
-                <w:rFonts w:cstheme="minorHAnsi"/>
-                <w:bCs/>
-                <w:sz w:val="24"/>
-                <w:szCs w:val="24"/>
-                <w:lang w:val="en-US"/>
-              </w:rPr>
-            </w:pPr>
-          </w:p>
-          <w:p>
-            <w:pPr>
-              <w:pStyle w:val="SemEspaamento"/>
-              <w:jc w:val="center"/>
-              <w:rPr>
-                <w:rFonts w:cstheme="minorHAnsi"/>
-                <w:bCs/>
-                <w:sz w:val="24"/>
-                <w:szCs w:val="24"/>
-                <w:lang w:val="en-US"/>
-              </w:rPr>
-            </w:pPr>
-            <w:r>
-              <w:rPr>
-                <w:rFonts w:cstheme="minorHAnsi"/>
-                <w:bCs/>
-                <w:sz w:val="24"/>
-                <w:szCs w:val="24"/>
-                <w:lang w:val="en-US"/>
-              </w:rPr>
-              <w:t>-</w:t>
-            </w:r>
-          </w:p>
-        </w:tc>
-        <w:tc>
-          <w:tcPr>
-            <w:tcW w:w="1269" w:type="dxa"/>
-          </w:tcPr>
-          <w:p>
-            <w:pPr>
-              <w:pStyle w:val="SemEspaamento"/>
-              <w:jc w:val="center"/>
-              <w:rPr>
-                <w:rFonts w:cstheme="minorHAnsi"/>
-                <w:bCs/>
-                <w:sz w:val="24"/>
-                <w:szCs w:val="24"/>
-                <w:lang w:val="en-US"/>
-              </w:rPr>
-            </w:pPr>
-            <w:r>
-              <w:rPr>
-                <w:rFonts w:cstheme="minorHAnsi"/>
-                <w:bCs/>
-                <w:sz w:val="24"/>
-                <w:szCs w:val="24"/>
-                <w:lang w:val="en-US"/>
-              </w:rPr>
-              <w:t>Public Function</w:t>
-            </w:r>
-          </w:p>
-        </w:tc>
-      </w:tr>
-      <w:tr>
-        <w:trPr>
-          <w:jc w:val="center"/>
-        </w:trPr>
-        <w:tc>
-          <w:tcPr>
-            <w:tcW w:w="3397" w:type="dxa"/>
-          </w:tcPr>
-          <w:p>
-            <w:pPr>
-              <w:pStyle w:val="SemEspaamento"/>
-              <w:jc w:val="center"/>
-              <w:rPr>
-                <w:rFonts w:cstheme="minorHAnsi"/>
-                <w:bCs/>
-                <w:i/>
-                <w:sz w:val="24"/>
-                <w:szCs w:val="24"/>
-                <w:lang w:val="en-US"/>
-              </w:rPr>
-            </w:pPr>
-          </w:p>
-          <w:p>
-            <w:pPr>
-              <w:pStyle w:val="SemEspaamento"/>
-              <w:jc w:val="center"/>
-              <w:rPr>
-                <w:rFonts w:cstheme="minorHAnsi"/>
-                <w:bCs/>
-                <w:i/>
-                <w:sz w:val="24"/>
-                <w:szCs w:val="24"/>
-                <w:lang w:val="en-US"/>
-              </w:rPr>
-            </w:pPr>
-            <w:r>
-              <w:rPr>
-                <w:rFonts w:cstheme="minorHAnsi"/>
-                <w:bCs/>
-                <w:i/>
-                <w:sz w:val="24"/>
-                <w:szCs w:val="24"/>
-                <w:lang w:val="en-US"/>
-              </w:rPr>
-              <w:t>__</w:t>
-            </w:r>
-            <w:proofErr w:type="spellStart"/>
-            <w:r>
-              <w:rPr>
-                <w:rFonts w:cstheme="minorHAnsi"/>
-                <w:bCs/>
-                <w:i/>
-                <w:sz w:val="24"/>
-                <w:szCs w:val="24"/>
-                <w:lang w:val="en-US"/>
-              </w:rPr>
-              <w:t>setNome</w:t>
-            </w:r>
-            <w:proofErr w:type="spellEnd"/>
-            <w:r>
-              <w:rPr>
-                <w:rFonts w:cstheme="minorHAnsi"/>
-                <w:bCs/>
-                <w:i/>
-                <w:sz w:val="24"/>
-                <w:szCs w:val="24"/>
-                <w:lang w:val="en-US"/>
-              </w:rPr>
-              <w:t>($</w:t>
-            </w:r>
-            <w:proofErr w:type="spellStart"/>
-            <w:r>
-              <w:rPr>
-                <w:rFonts w:cstheme="minorHAnsi"/>
-                <w:bCs/>
-                <w:i/>
-                <w:sz w:val="24"/>
-                <w:szCs w:val="24"/>
-                <w:lang w:val="en-US"/>
-              </w:rPr>
-              <w:t>nome</w:t>
-            </w:r>
-            <w:proofErr w:type="spellEnd"/>
-            <w:r>
-              <w:rPr>
-                <w:rFonts w:cstheme="minorHAnsi"/>
-                <w:bCs/>
-                <w:i/>
-                <w:sz w:val="24"/>
-                <w:szCs w:val="24"/>
-                <w:lang w:val="en-US"/>
-              </w:rPr>
-              <w:t>)</w:t>
-            </w:r>
-          </w:p>
-        </w:tc>
-        <w:tc>
-          <w:tcPr>
-            <w:tcW w:w="2410" w:type="dxa"/>
-          </w:tcPr>
-          <w:p>
-            <w:pPr>
-              <w:pStyle w:val="SemEspaamento"/>
-              <w:jc w:val="both"/>
-              <w:rPr>
-                <w:rFonts w:cstheme="minorHAnsi"/>
-                <w:bCs/>
-                <w:sz w:val="24"/>
-                <w:szCs w:val="24"/>
-                <w:lang w:val="en-US"/>
-              </w:rPr>
-            </w:pPr>
-            <w:r>
-              <w:rPr>
-                <w:rFonts w:cstheme="minorHAnsi"/>
-                <w:bCs/>
-                <w:sz w:val="24"/>
-                <w:szCs w:val="24"/>
-                <w:lang w:val="en-US"/>
-              </w:rPr>
-              <w:t xml:space="preserve">Method to </w:t>
-            </w:r>
-            <w:r>
-              <w:rPr>
-                <w:rFonts w:cstheme="minorHAnsi"/>
-                <w:bCs/>
-                <w:sz w:val="24"/>
-                <w:szCs w:val="24"/>
-                <w:lang w:val="en-US"/>
-              </w:rPr>
-              <w:t>modify</w:t>
-            </w:r>
-            <w:r>
-              <w:rPr>
-                <w:rFonts w:cstheme="minorHAnsi"/>
-                <w:bCs/>
-                <w:sz w:val="24"/>
-                <w:szCs w:val="24"/>
-                <w:lang w:val="en-US"/>
-              </w:rPr>
-              <w:t xml:space="preserve"> the attribute </w:t>
-            </w:r>
-            <w:proofErr w:type="spellStart"/>
-            <w:r>
-              <w:rPr>
-                <w:rFonts w:cstheme="minorHAnsi"/>
-                <w:bCs/>
-                <w:i/>
-                <w:sz w:val="24"/>
-                <w:szCs w:val="24"/>
-                <w:lang w:val="en-US"/>
-              </w:rPr>
-              <w:t>nome</w:t>
-            </w:r>
-            <w:proofErr w:type="spellEnd"/>
-            <w:r>
-              <w:rPr>
-                <w:rFonts w:cstheme="minorHAnsi"/>
-                <w:bCs/>
-                <w:sz w:val="24"/>
-                <w:szCs w:val="24"/>
-                <w:lang w:val="en-US"/>
-              </w:rPr>
-              <w:t xml:space="preserve"> of the class.</w:t>
-            </w:r>
-          </w:p>
-        </w:tc>
-        <w:tc>
-          <w:tcPr>
-            <w:tcW w:w="1418" w:type="dxa"/>
-          </w:tcPr>
-          <w:p>
-            <w:pPr>
-              <w:pStyle w:val="SemEspaamento"/>
-              <w:jc w:val="center"/>
-              <w:rPr>
-                <w:rFonts w:cstheme="minorHAnsi"/>
-                <w:bCs/>
-                <w:sz w:val="24"/>
-                <w:szCs w:val="24"/>
-                <w:lang w:val="en-US"/>
-              </w:rPr>
-            </w:pPr>
-          </w:p>
-          <w:p>
-            <w:pPr>
-              <w:pStyle w:val="SemEspaamento"/>
-              <w:jc w:val="center"/>
-              <w:rPr>
-                <w:rFonts w:cstheme="minorHAnsi"/>
-                <w:bCs/>
-                <w:sz w:val="24"/>
-                <w:szCs w:val="24"/>
-                <w:lang w:val="en-US"/>
-              </w:rPr>
-            </w:pPr>
-            <w:r>
-              <w:rPr>
-                <w:rFonts w:cstheme="minorHAnsi"/>
-                <w:bCs/>
-                <w:sz w:val="24"/>
-                <w:szCs w:val="24"/>
-                <w:lang w:val="en-US"/>
-              </w:rPr>
-              <w:t>-</w:t>
-            </w:r>
-          </w:p>
-        </w:tc>
-        <w:tc>
-          <w:tcPr>
-            <w:tcW w:w="1269" w:type="dxa"/>
-          </w:tcPr>
-          <w:p>
-            <w:pPr>
-              <w:pStyle w:val="SemEspaamento"/>
-              <w:jc w:val="center"/>
-              <w:rPr>
-                <w:rFonts w:cstheme="minorHAnsi"/>
-                <w:bCs/>
-                <w:sz w:val="24"/>
-                <w:szCs w:val="24"/>
-                <w:lang w:val="en-US"/>
-              </w:rPr>
-            </w:pPr>
-            <w:r>
-              <w:rPr>
-                <w:rFonts w:cstheme="minorHAnsi"/>
-                <w:bCs/>
-                <w:sz w:val="24"/>
-                <w:szCs w:val="24"/>
-                <w:lang w:val="en-US"/>
-              </w:rPr>
-              <w:t>Public Function</w:t>
-            </w:r>
-          </w:p>
-        </w:tc>
-      </w:tr>
-      <w:tr>
-        <w:trPr>
-          <w:jc w:val="center"/>
-        </w:trPr>
-        <w:tc>
-          <w:tcPr>
-            <w:tcW w:w="3397" w:type="dxa"/>
-          </w:tcPr>
-          <w:p>
-            <w:pPr>
-              <w:pStyle w:val="SemEspaamento"/>
-              <w:jc w:val="center"/>
-              <w:rPr>
-                <w:rFonts w:cstheme="minorHAnsi"/>
-                <w:bCs/>
-                <w:i/>
-                <w:sz w:val="24"/>
-                <w:szCs w:val="24"/>
-                <w:lang w:val="en-US"/>
-              </w:rPr>
-            </w:pPr>
-          </w:p>
-          <w:p>
-            <w:pPr>
-              <w:pStyle w:val="SemEspaamento"/>
-              <w:jc w:val="center"/>
-              <w:rPr>
-                <w:rFonts w:cstheme="minorHAnsi"/>
-                <w:bCs/>
-                <w:i/>
-                <w:sz w:val="24"/>
-                <w:szCs w:val="24"/>
-                <w:lang w:val="en-US"/>
-              </w:rPr>
-            </w:pPr>
-            <w:r>
-              <w:rPr>
-                <w:rFonts w:cstheme="minorHAnsi"/>
-                <w:bCs/>
-                <w:i/>
-                <w:sz w:val="24"/>
-                <w:szCs w:val="24"/>
-                <w:lang w:val="en-US"/>
-              </w:rPr>
-              <w:t>__</w:t>
-            </w:r>
-            <w:proofErr w:type="spellStart"/>
-            <w:r>
-              <w:rPr>
-                <w:rFonts w:cstheme="minorHAnsi"/>
-                <w:bCs/>
-                <w:i/>
-                <w:sz w:val="24"/>
-                <w:szCs w:val="24"/>
-                <w:lang w:val="en-US"/>
-              </w:rPr>
-              <w:t>getTelefone</w:t>
-            </w:r>
-            <w:proofErr w:type="spellEnd"/>
-            <w:r>
-              <w:rPr>
-                <w:rFonts w:cstheme="minorHAnsi"/>
-                <w:bCs/>
-                <w:i/>
-                <w:sz w:val="24"/>
-                <w:szCs w:val="24"/>
-                <w:lang w:val="en-US"/>
-              </w:rPr>
-              <w:t>()</w:t>
-            </w:r>
-          </w:p>
-        </w:tc>
-        <w:tc>
-          <w:tcPr>
-            <w:tcW w:w="2410" w:type="dxa"/>
-          </w:tcPr>
-          <w:p>
-            <w:pPr>
-              <w:pStyle w:val="SemEspaamento"/>
-              <w:jc w:val="both"/>
-              <w:rPr>
-                <w:rFonts w:cstheme="minorHAnsi"/>
-                <w:bCs/>
-                <w:sz w:val="24"/>
-                <w:szCs w:val="24"/>
-                <w:lang w:val="en-US"/>
-              </w:rPr>
-            </w:pPr>
-            <w:r>
-              <w:rPr>
-                <w:rFonts w:cstheme="minorHAnsi"/>
-                <w:bCs/>
-                <w:sz w:val="24"/>
-                <w:szCs w:val="24"/>
-                <w:lang w:val="en-US"/>
-              </w:rPr>
-              <w:t xml:space="preserve">Method to verify the attribute </w:t>
-            </w:r>
-            <w:proofErr w:type="spellStart"/>
-            <w:r>
-              <w:rPr>
-                <w:rFonts w:cstheme="minorHAnsi"/>
-                <w:bCs/>
-                <w:i/>
-                <w:sz w:val="24"/>
-                <w:szCs w:val="24"/>
-                <w:lang w:val="en-US"/>
-              </w:rPr>
-              <w:t>telefone</w:t>
-            </w:r>
-            <w:proofErr w:type="spellEnd"/>
-            <w:r>
-              <w:rPr>
-                <w:rFonts w:cstheme="minorHAnsi"/>
-                <w:bCs/>
-                <w:sz w:val="24"/>
-                <w:szCs w:val="24"/>
-                <w:lang w:val="en-US"/>
-              </w:rPr>
-              <w:t xml:space="preserve"> of the class.</w:t>
-            </w:r>
-          </w:p>
-        </w:tc>
-        <w:tc>
-          <w:tcPr>
-            <w:tcW w:w="1418" w:type="dxa"/>
-          </w:tcPr>
-          <w:p>
-            <w:pPr>
-              <w:pStyle w:val="SemEspaamento"/>
-              <w:jc w:val="center"/>
-              <w:rPr>
-                <w:rFonts w:cstheme="minorHAnsi"/>
-                <w:bCs/>
-                <w:sz w:val="24"/>
-                <w:szCs w:val="24"/>
-                <w:lang w:val="en-US"/>
-              </w:rPr>
-            </w:pPr>
-          </w:p>
-          <w:p>
-            <w:pPr>
-              <w:pStyle w:val="SemEspaamento"/>
-              <w:jc w:val="center"/>
-              <w:rPr>
-                <w:rFonts w:cstheme="minorHAnsi"/>
-                <w:bCs/>
-                <w:sz w:val="24"/>
-                <w:szCs w:val="24"/>
-                <w:lang w:val="en-US"/>
-              </w:rPr>
-            </w:pPr>
-            <w:r>
-              <w:rPr>
-                <w:rFonts w:cstheme="minorHAnsi"/>
-                <w:bCs/>
-                <w:sz w:val="24"/>
-                <w:szCs w:val="24"/>
-                <w:lang w:val="en-US"/>
-              </w:rPr>
-              <w:t>-</w:t>
-            </w:r>
-          </w:p>
-        </w:tc>
-        <w:tc>
-          <w:tcPr>
-            <w:tcW w:w="1269" w:type="dxa"/>
-          </w:tcPr>
-          <w:p>
-            <w:pPr>
-              <w:pStyle w:val="SemEspaamento"/>
-              <w:jc w:val="center"/>
-              <w:rPr>
-                <w:rFonts w:cstheme="minorHAnsi"/>
-                <w:bCs/>
-                <w:sz w:val="24"/>
-                <w:szCs w:val="24"/>
-                <w:lang w:val="en-US"/>
-              </w:rPr>
-            </w:pPr>
-            <w:r>
-              <w:rPr>
-                <w:rFonts w:cstheme="minorHAnsi"/>
-                <w:bCs/>
-                <w:sz w:val="24"/>
-                <w:szCs w:val="24"/>
-                <w:lang w:val="en-US"/>
-              </w:rPr>
-              <w:t>Public Function</w:t>
-            </w:r>
-          </w:p>
-        </w:tc>
-      </w:tr>
-      <w:tr>
-        <w:trPr>
-          <w:jc w:val="center"/>
-        </w:trPr>
-        <w:tc>
-          <w:tcPr>
-            <w:tcW w:w="3397" w:type="dxa"/>
-          </w:tcPr>
-          <w:p>
-            <w:pPr>
-              <w:pStyle w:val="SemEspaamento"/>
-              <w:jc w:val="center"/>
-              <w:rPr>
-                <w:rFonts w:cstheme="minorHAnsi"/>
-                <w:bCs/>
-                <w:i/>
-                <w:sz w:val="24"/>
-                <w:szCs w:val="24"/>
-                <w:lang w:val="en-US"/>
-              </w:rPr>
-            </w:pPr>
-          </w:p>
-          <w:p>
-            <w:pPr>
-              <w:pStyle w:val="SemEspaamento"/>
-              <w:jc w:val="center"/>
-              <w:rPr>
-                <w:rFonts w:cstheme="minorHAnsi"/>
-                <w:bCs/>
-                <w:i/>
-                <w:sz w:val="24"/>
-                <w:szCs w:val="24"/>
-                <w:lang w:val="en-US"/>
-              </w:rPr>
-            </w:pPr>
-            <w:r>
-              <w:rPr>
-                <w:rFonts w:cstheme="minorHAnsi"/>
-                <w:bCs/>
-                <w:i/>
-                <w:sz w:val="24"/>
-                <w:szCs w:val="24"/>
-                <w:lang w:val="en-US"/>
-              </w:rPr>
-              <w:t>__</w:t>
-            </w:r>
-            <w:proofErr w:type="spellStart"/>
-            <w:r>
-              <w:rPr>
-                <w:rFonts w:cstheme="minorHAnsi"/>
-                <w:bCs/>
-                <w:i/>
-                <w:sz w:val="24"/>
-                <w:szCs w:val="24"/>
-                <w:lang w:val="en-US"/>
-              </w:rPr>
-              <w:t>setTelefone</w:t>
-            </w:r>
-            <w:proofErr w:type="spellEnd"/>
-            <w:r>
-              <w:rPr>
-                <w:rFonts w:cstheme="minorHAnsi"/>
-                <w:bCs/>
-                <w:i/>
-                <w:sz w:val="24"/>
-                <w:szCs w:val="24"/>
-                <w:lang w:val="en-US"/>
-              </w:rPr>
-              <w:t>($</w:t>
-            </w:r>
-            <w:proofErr w:type="spellStart"/>
-            <w:r>
-              <w:rPr>
-                <w:rFonts w:cstheme="minorHAnsi"/>
-                <w:bCs/>
-                <w:i/>
-                <w:sz w:val="24"/>
-                <w:szCs w:val="24"/>
-                <w:lang w:val="en-US"/>
-              </w:rPr>
-              <w:t>telefone</w:t>
-            </w:r>
-            <w:proofErr w:type="spellEnd"/>
-            <w:r>
-              <w:rPr>
-                <w:rFonts w:cstheme="minorHAnsi"/>
-                <w:bCs/>
-                <w:i/>
-                <w:sz w:val="24"/>
-                <w:szCs w:val="24"/>
-                <w:lang w:val="en-US"/>
-              </w:rPr>
-              <w:t>)</w:t>
-            </w:r>
-          </w:p>
-        </w:tc>
-        <w:tc>
-          <w:tcPr>
-            <w:tcW w:w="2410" w:type="dxa"/>
-          </w:tcPr>
-          <w:p>
-            <w:pPr>
-              <w:pStyle w:val="SemEspaamento"/>
-              <w:jc w:val="both"/>
-              <w:rPr>
-                <w:rFonts w:cstheme="minorHAnsi"/>
-                <w:bCs/>
-                <w:sz w:val="24"/>
-                <w:szCs w:val="24"/>
-                <w:lang w:val="en-US"/>
-              </w:rPr>
-            </w:pPr>
-            <w:r>
-              <w:rPr>
-                <w:rFonts w:cstheme="minorHAnsi"/>
-                <w:bCs/>
-                <w:sz w:val="24"/>
-                <w:szCs w:val="24"/>
-                <w:lang w:val="en-US"/>
-              </w:rPr>
-              <w:t xml:space="preserve">Method to </w:t>
-            </w:r>
-            <w:r>
-              <w:rPr>
-                <w:rFonts w:cstheme="minorHAnsi"/>
-                <w:bCs/>
-                <w:sz w:val="24"/>
-                <w:szCs w:val="24"/>
-                <w:lang w:val="en-US"/>
-              </w:rPr>
-              <w:t>modify</w:t>
-            </w:r>
-            <w:r>
-              <w:rPr>
-                <w:rFonts w:cstheme="minorHAnsi"/>
-                <w:bCs/>
-                <w:sz w:val="24"/>
-                <w:szCs w:val="24"/>
-                <w:lang w:val="en-US"/>
-              </w:rPr>
-              <w:t xml:space="preserve"> the attribute </w:t>
-            </w:r>
-            <w:proofErr w:type="spellStart"/>
-            <w:r>
-              <w:rPr>
-                <w:rFonts w:cstheme="minorHAnsi"/>
-                <w:bCs/>
-                <w:i/>
-                <w:sz w:val="24"/>
-                <w:szCs w:val="24"/>
-                <w:lang w:val="en-US"/>
-              </w:rPr>
-              <w:t>telefone</w:t>
-            </w:r>
-            <w:proofErr w:type="spellEnd"/>
-            <w:r>
-              <w:rPr>
-                <w:rFonts w:cstheme="minorHAnsi"/>
-                <w:bCs/>
-                <w:sz w:val="24"/>
-                <w:szCs w:val="24"/>
-                <w:lang w:val="en-US"/>
-              </w:rPr>
-              <w:t xml:space="preserve"> of the class.</w:t>
-            </w:r>
-          </w:p>
-        </w:tc>
-        <w:tc>
-          <w:tcPr>
-            <w:tcW w:w="1418" w:type="dxa"/>
-          </w:tcPr>
-          <w:p>
-            <w:pPr>
-              <w:pStyle w:val="SemEspaamento"/>
-              <w:jc w:val="center"/>
-              <w:rPr>
-                <w:rFonts w:cstheme="minorHAnsi"/>
-                <w:bCs/>
-                <w:sz w:val="24"/>
-                <w:szCs w:val="24"/>
-                <w:lang w:val="en-US"/>
-              </w:rPr>
-            </w:pPr>
-          </w:p>
-          <w:p>
-            <w:pPr>
-              <w:pStyle w:val="SemEspaamento"/>
-              <w:jc w:val="center"/>
-              <w:rPr>
-                <w:rFonts w:cstheme="minorHAnsi"/>
-                <w:bCs/>
-                <w:sz w:val="24"/>
-                <w:szCs w:val="24"/>
-                <w:lang w:val="en-US"/>
-              </w:rPr>
-            </w:pPr>
-            <w:r>
-              <w:rPr>
-                <w:rFonts w:cstheme="minorHAnsi"/>
-                <w:bCs/>
-                <w:sz w:val="24"/>
-                <w:szCs w:val="24"/>
-                <w:lang w:val="en-US"/>
-              </w:rPr>
-              <w:t>-</w:t>
-            </w:r>
-          </w:p>
-        </w:tc>
-        <w:tc>
-          <w:tcPr>
-            <w:tcW w:w="1269" w:type="dxa"/>
-          </w:tcPr>
-          <w:p>
-            <w:pPr>
-              <w:pStyle w:val="SemEspaamento"/>
-              <w:jc w:val="center"/>
-              <w:rPr>
-                <w:rFonts w:cstheme="minorHAnsi"/>
-                <w:bCs/>
-                <w:sz w:val="24"/>
-                <w:szCs w:val="24"/>
-                <w:lang w:val="en-US"/>
-              </w:rPr>
-            </w:pPr>
-            <w:r>
-              <w:rPr>
-                <w:rFonts w:cstheme="minorHAnsi"/>
-                <w:bCs/>
-                <w:sz w:val="24"/>
-                <w:szCs w:val="24"/>
-                <w:lang w:val="en-US"/>
-              </w:rPr>
-              <w:t>Public Function</w:t>
-            </w:r>
-          </w:p>
-        </w:tc>
-      </w:tr>
-      <w:tr>
-        <w:trPr>
-          <w:jc w:val="center"/>
-        </w:trPr>
-        <w:tc>
-          <w:tcPr>
-            <w:tcW w:w="3397" w:type="dxa"/>
-          </w:tcPr>
-          <w:p>
-            <w:pPr>
-              <w:pStyle w:val="SemEspaamento"/>
-              <w:tabs>
-                <w:tab w:val="left" w:pos="2295"/>
-              </w:tabs>
-              <w:jc w:val="center"/>
-              <w:rPr>
-                <w:rFonts w:cstheme="minorHAnsi"/>
-                <w:bCs/>
-                <w:i/>
-                <w:sz w:val="24"/>
-                <w:szCs w:val="24"/>
-                <w:lang w:val="en-US"/>
-              </w:rPr>
-            </w:pPr>
-          </w:p>
-          <w:p>
-            <w:pPr>
-              <w:pStyle w:val="SemEspaamento"/>
-              <w:tabs>
-                <w:tab w:val="left" w:pos="2295"/>
-              </w:tabs>
-              <w:jc w:val="center"/>
-              <w:rPr>
-                <w:rFonts w:cstheme="minorHAnsi"/>
-                <w:bCs/>
-                <w:i/>
-                <w:sz w:val="24"/>
-                <w:szCs w:val="24"/>
-                <w:lang w:val="en-US"/>
-              </w:rPr>
-            </w:pPr>
-            <w:r>
-              <w:rPr>
-                <w:rFonts w:cstheme="minorHAnsi"/>
-                <w:bCs/>
-                <w:i/>
-                <w:sz w:val="24"/>
-                <w:szCs w:val="24"/>
-                <w:lang w:val="en-US"/>
-              </w:rPr>
-              <w:t>__</w:t>
-            </w:r>
-            <w:proofErr w:type="spellStart"/>
-            <w:r>
-              <w:rPr>
-                <w:rFonts w:cstheme="minorHAnsi"/>
-                <w:bCs/>
-                <w:i/>
-                <w:sz w:val="24"/>
-                <w:szCs w:val="24"/>
-                <w:lang w:val="en-US"/>
-              </w:rPr>
-              <w:t>getCpf</w:t>
-            </w:r>
-            <w:proofErr w:type="spellEnd"/>
-            <w:r>
-              <w:rPr>
-                <w:rFonts w:cstheme="minorHAnsi"/>
-                <w:bCs/>
-                <w:i/>
-                <w:sz w:val="24"/>
-                <w:szCs w:val="24"/>
-                <w:lang w:val="en-US"/>
-              </w:rPr>
-              <w:t>()</w:t>
-            </w:r>
-          </w:p>
-        </w:tc>
-        <w:tc>
-          <w:tcPr>
-            <w:tcW w:w="2410" w:type="dxa"/>
-          </w:tcPr>
-          <w:p>
-            <w:pPr>
-              <w:pStyle w:val="SemEspaamento"/>
-              <w:jc w:val="both"/>
-              <w:rPr>
-                <w:rFonts w:cstheme="minorHAnsi"/>
-                <w:bCs/>
-                <w:sz w:val="24"/>
-                <w:szCs w:val="24"/>
-                <w:lang w:val="en-US"/>
-              </w:rPr>
-            </w:pPr>
-            <w:r>
-              <w:rPr>
-                <w:rFonts w:cstheme="minorHAnsi"/>
-                <w:bCs/>
-                <w:sz w:val="24"/>
-                <w:szCs w:val="24"/>
-                <w:lang w:val="en-US"/>
-              </w:rPr>
-              <w:t xml:space="preserve">Method to verify the attribute </w:t>
-            </w:r>
-            <w:proofErr w:type="spellStart"/>
-            <w:r>
-              <w:rPr>
-                <w:rFonts w:cstheme="minorHAnsi"/>
-                <w:bCs/>
-                <w:i/>
-                <w:sz w:val="24"/>
-                <w:szCs w:val="24"/>
-                <w:lang w:val="en-US"/>
-              </w:rPr>
-              <w:t>cpf</w:t>
-            </w:r>
-            <w:proofErr w:type="spellEnd"/>
-            <w:r>
-              <w:rPr>
-                <w:rFonts w:cstheme="minorHAnsi"/>
-                <w:bCs/>
-                <w:sz w:val="24"/>
-                <w:szCs w:val="24"/>
-                <w:lang w:val="en-US"/>
-              </w:rPr>
-              <w:t xml:space="preserve"> of the class.</w:t>
-            </w:r>
-          </w:p>
-        </w:tc>
-        <w:tc>
-          <w:tcPr>
-            <w:tcW w:w="1418" w:type="dxa"/>
-          </w:tcPr>
-          <w:p>
-            <w:pPr>
-              <w:pStyle w:val="SemEspaamento"/>
-              <w:jc w:val="center"/>
-              <w:rPr>
-                <w:rFonts w:cstheme="minorHAnsi"/>
-                <w:bCs/>
-                <w:sz w:val="24"/>
-                <w:szCs w:val="24"/>
-                <w:lang w:val="en-US"/>
-              </w:rPr>
-            </w:pPr>
-          </w:p>
-          <w:p>
-            <w:pPr>
-              <w:pStyle w:val="SemEspaamento"/>
-              <w:jc w:val="center"/>
-              <w:rPr>
-                <w:rFonts w:cstheme="minorHAnsi"/>
-                <w:bCs/>
-                <w:sz w:val="24"/>
-                <w:szCs w:val="24"/>
-                <w:lang w:val="en-US"/>
-              </w:rPr>
-            </w:pPr>
-            <w:r>
-              <w:rPr>
-                <w:rFonts w:cstheme="minorHAnsi"/>
-                <w:bCs/>
-                <w:sz w:val="24"/>
-                <w:szCs w:val="24"/>
-                <w:lang w:val="en-US"/>
-              </w:rPr>
-              <w:t>-</w:t>
-            </w:r>
-          </w:p>
-        </w:tc>
-        <w:tc>
-          <w:tcPr>
-            <w:tcW w:w="1269" w:type="dxa"/>
-          </w:tcPr>
-          <w:p>
-            <w:pPr>
-              <w:pStyle w:val="SemEspaamento"/>
-              <w:jc w:val="center"/>
-              <w:rPr>
-                <w:rFonts w:cstheme="minorHAnsi"/>
-                <w:bCs/>
-                <w:sz w:val="24"/>
-                <w:szCs w:val="24"/>
-                <w:lang w:val="en-US"/>
-              </w:rPr>
-            </w:pPr>
-            <w:r>
-              <w:rPr>
-                <w:rFonts w:cstheme="minorHAnsi"/>
-                <w:bCs/>
-                <w:sz w:val="24"/>
-                <w:szCs w:val="24"/>
-                <w:lang w:val="en-US"/>
-              </w:rPr>
-              <w:t>Public Function</w:t>
-            </w:r>
-          </w:p>
-        </w:tc>
-      </w:tr>
-      <w:tr>
-        <w:trPr>
-          <w:jc w:val="center"/>
-        </w:trPr>
-        <w:tc>
-          <w:tcPr>
-            <w:tcW w:w="3397" w:type="dxa"/>
-          </w:tcPr>
-          <w:p>
-            <w:pPr>
-              <w:pStyle w:val="SemEspaamento"/>
-              <w:tabs>
-                <w:tab w:val="left" w:pos="2295"/>
-              </w:tabs>
-              <w:jc w:val="center"/>
-              <w:rPr>
-                <w:rFonts w:cstheme="minorHAnsi"/>
-                <w:bCs/>
-                <w:i/>
-                <w:sz w:val="24"/>
-                <w:szCs w:val="24"/>
-                <w:lang w:val="en-US"/>
-              </w:rPr>
-            </w:pPr>
-          </w:p>
-          <w:p>
-            <w:pPr>
-              <w:pStyle w:val="SemEspaamento"/>
-              <w:tabs>
-                <w:tab w:val="left" w:pos="2295"/>
-              </w:tabs>
-              <w:jc w:val="center"/>
-              <w:rPr>
-                <w:rFonts w:cstheme="minorHAnsi"/>
-                <w:bCs/>
-                <w:i/>
-                <w:sz w:val="24"/>
-                <w:szCs w:val="24"/>
-                <w:lang w:val="en-US"/>
-              </w:rPr>
-            </w:pPr>
-            <w:r>
-              <w:rPr>
-                <w:rFonts w:cstheme="minorHAnsi"/>
-                <w:bCs/>
-                <w:i/>
-                <w:sz w:val="24"/>
-                <w:szCs w:val="24"/>
-                <w:lang w:val="en-US"/>
-              </w:rPr>
-              <w:t>__</w:t>
-            </w:r>
-            <w:proofErr w:type="spellStart"/>
-            <w:r>
-              <w:rPr>
-                <w:rFonts w:cstheme="minorHAnsi"/>
-                <w:bCs/>
-                <w:i/>
-                <w:sz w:val="24"/>
-                <w:szCs w:val="24"/>
-                <w:lang w:val="en-US"/>
-              </w:rPr>
-              <w:t>setCpf</w:t>
-            </w:r>
-            <w:proofErr w:type="spellEnd"/>
-            <w:r>
-              <w:rPr>
-                <w:rFonts w:cstheme="minorHAnsi"/>
-                <w:bCs/>
-                <w:i/>
-                <w:sz w:val="24"/>
-                <w:szCs w:val="24"/>
-                <w:lang w:val="en-US"/>
-              </w:rPr>
-              <w:t>($</w:t>
-            </w:r>
-            <w:proofErr w:type="spellStart"/>
-            <w:r>
-              <w:rPr>
-                <w:rFonts w:cstheme="minorHAnsi"/>
-                <w:bCs/>
-                <w:i/>
-                <w:sz w:val="24"/>
-                <w:szCs w:val="24"/>
-                <w:lang w:val="en-US"/>
-              </w:rPr>
-              <w:t>cpf</w:t>
-            </w:r>
-            <w:proofErr w:type="spellEnd"/>
-            <w:r>
-              <w:rPr>
-                <w:rFonts w:cstheme="minorHAnsi"/>
-                <w:bCs/>
-                <w:i/>
-                <w:sz w:val="24"/>
-                <w:szCs w:val="24"/>
-                <w:lang w:val="en-US"/>
-              </w:rPr>
-              <w:t>)</w:t>
-            </w:r>
-          </w:p>
-        </w:tc>
-        <w:tc>
-          <w:tcPr>
-            <w:tcW w:w="2410" w:type="dxa"/>
-          </w:tcPr>
-          <w:p>
-            <w:pPr>
-              <w:pStyle w:val="SemEspaamento"/>
-              <w:jc w:val="both"/>
-              <w:rPr>
-                <w:rFonts w:cstheme="minorHAnsi"/>
-                <w:bCs/>
-                <w:sz w:val="24"/>
-                <w:szCs w:val="24"/>
-                <w:lang w:val="en-US"/>
-              </w:rPr>
-            </w:pPr>
-            <w:r>
-              <w:rPr>
-                <w:rFonts w:cstheme="minorHAnsi"/>
-                <w:bCs/>
-                <w:sz w:val="24"/>
-                <w:szCs w:val="24"/>
-                <w:lang w:val="en-US"/>
-              </w:rPr>
-              <w:t xml:space="preserve">Method to </w:t>
-            </w:r>
-            <w:r>
-              <w:rPr>
-                <w:rFonts w:cstheme="minorHAnsi"/>
-                <w:bCs/>
-                <w:sz w:val="24"/>
-                <w:szCs w:val="24"/>
-                <w:lang w:val="en-US"/>
-              </w:rPr>
-              <w:t>modify</w:t>
-            </w:r>
-            <w:r>
-              <w:rPr>
-                <w:rFonts w:cstheme="minorHAnsi"/>
-                <w:bCs/>
-                <w:sz w:val="24"/>
-                <w:szCs w:val="24"/>
-                <w:lang w:val="en-US"/>
-              </w:rPr>
-              <w:t xml:space="preserve"> the attribute </w:t>
-            </w:r>
-            <w:proofErr w:type="spellStart"/>
-            <w:r>
-              <w:rPr>
-                <w:rFonts w:cstheme="minorHAnsi"/>
-                <w:bCs/>
-                <w:i/>
-                <w:sz w:val="24"/>
-                <w:szCs w:val="24"/>
-                <w:lang w:val="en-US"/>
-              </w:rPr>
-              <w:t>cpf</w:t>
-            </w:r>
-            <w:proofErr w:type="spellEnd"/>
-            <w:r>
-              <w:rPr>
-                <w:rFonts w:cstheme="minorHAnsi"/>
-                <w:bCs/>
-                <w:sz w:val="24"/>
-                <w:szCs w:val="24"/>
-                <w:lang w:val="en-US"/>
-              </w:rPr>
-              <w:t xml:space="preserve"> of the class.</w:t>
-            </w:r>
-          </w:p>
-        </w:tc>
-        <w:tc>
-          <w:tcPr>
-            <w:tcW w:w="1418" w:type="dxa"/>
-          </w:tcPr>
-          <w:p>
-            <w:pPr>
-              <w:pStyle w:val="SemEspaamento"/>
-              <w:jc w:val="center"/>
-              <w:rPr>
-                <w:rFonts w:cstheme="minorHAnsi"/>
-                <w:bCs/>
-                <w:sz w:val="24"/>
-                <w:szCs w:val="24"/>
-                <w:lang w:val="en-US"/>
-              </w:rPr>
-            </w:pPr>
-          </w:p>
-          <w:p>
-            <w:pPr>
-              <w:pStyle w:val="SemEspaamento"/>
-              <w:jc w:val="center"/>
-              <w:rPr>
-                <w:rFonts w:cstheme="minorHAnsi"/>
-                <w:bCs/>
-                <w:sz w:val="24"/>
-                <w:szCs w:val="24"/>
-                <w:lang w:val="en-US"/>
-              </w:rPr>
-            </w:pPr>
-            <w:r>
-              <w:rPr>
-                <w:rFonts w:cstheme="minorHAnsi"/>
-                <w:bCs/>
-                <w:sz w:val="24"/>
-                <w:szCs w:val="24"/>
-                <w:lang w:val="en-US"/>
-              </w:rPr>
-              <w:t>-</w:t>
-            </w:r>
-          </w:p>
-        </w:tc>
-        <w:tc>
-          <w:tcPr>
-            <w:tcW w:w="1269" w:type="dxa"/>
-          </w:tcPr>
-          <w:p>
-            <w:pPr>
-              <w:pStyle w:val="SemEspaamento"/>
-              <w:jc w:val="center"/>
-              <w:rPr>
-                <w:rFonts w:cstheme="minorHAnsi"/>
-                <w:bCs/>
-                <w:sz w:val="24"/>
-                <w:szCs w:val="24"/>
-                <w:lang w:val="en-US"/>
-              </w:rPr>
-            </w:pPr>
-            <w:r>
-              <w:rPr>
-                <w:rFonts w:cstheme="minorHAnsi"/>
-                <w:bCs/>
-                <w:sz w:val="24"/>
-                <w:szCs w:val="24"/>
-                <w:lang w:val="en-US"/>
-              </w:rPr>
-              <w:t>Public Function</w:t>
             </w:r>
           </w:p>
         </w:tc>
@@ -4278,7 +1762,6 @@
       <w:pPr>
         <w:pStyle w:val="Rodap"/>
         <w:spacing w:before="120" w:after="120"/>
-        <w:jc w:val="center"/>
         <w:rPr>
           <w:rFonts w:asciiTheme="minorHAnsi" w:hAnsiTheme="minorHAnsi" w:cstheme="minorHAnsi"/>
           <w:b/>
@@ -4417,7 +1900,7 @@
         <w:lang w:eastAsia="pt-BR"/>
       </w:rPr>
       <w:drawing>
-        <wp:inline distT="0" distB="0" distL="0" distR="0" wp14:anchorId="09411628" wp14:editId="20FBB927">
+        <wp:inline distT="0" distB="0" distL="0" distR="0" wp14:anchorId="1F8761A1" wp14:editId="27B90E45">
           <wp:extent cx="5400040" cy="676407"/>
           <wp:effectExtent l="0" t="0" r="0" b="0"/>
           <wp:docPr id="11" name="Imagem 11"/>
@@ -7554,7 +5037,7 @@
 </file>
 
 <file path=customXml/itemProps1.xml><?xml version="1.0" encoding="utf-8"?>
-<ds:datastoreItem xmlns:ds="http://schemas.openxmlformats.org/officeDocument/2006/customXml" ds:itemID="{2755D44A-95E3-4A72-9B71-4EA8D0FC45A6}">
+<ds:datastoreItem xmlns:ds="http://schemas.openxmlformats.org/officeDocument/2006/customXml" ds:itemID="{3D5099C6-F92F-4410-A9B3-338D4388EC7B}">
   <ds:schemaRefs>
     <ds:schemaRef ds:uri="http://schemas.openxmlformats.org/officeDocument/2006/bibliography"/>
   </ds:schemaRefs>

</xml_diff>